<commit_message>
paar Kommentare in Expertise Manuskript
</commit_message>
<xml_diff>
--- a/02_paper/02_study/02_expertise_paper/word_versions/Manuscript_Expertisepaper_2025_02_13_MK.docx
+++ b/02_paper/02_study/02_expertise_paper/word_versions/Manuscript_Expertisepaper_2025_02_13_MK.docx
@@ -1,6 +1,6 @@
 
 <file path=word/document.xml><?xml version="1.0" encoding="utf-8"?>
-<w:document xmlns:wpc="http://schemas.microsoft.com/office/word/2010/wordprocessingCanvas" xmlns:cx="http://schemas.microsoft.com/office/drawing/2014/chartex" xmlns:cx1="http://schemas.microsoft.com/office/drawing/2015/9/8/chartex" xmlns:cx2="http://schemas.microsoft.com/office/drawing/2015/10/21/chartex" xmlns:cx3="http://schemas.microsoft.com/office/drawing/2016/5/9/chartex" xmlns:cx4="http://schemas.microsoft.com/office/drawing/2016/5/10/chartex" xmlns:cx5="http://schemas.microsoft.com/office/drawing/2016/5/11/chartex" xmlns:cx6="http://schemas.microsoft.com/office/drawing/2016/5/12/chartex" xmlns:cx7="http://schemas.microsoft.com/office/drawing/2016/5/13/chartex" xmlns:cx8="http://schemas.microsoft.com/office/drawing/2016/5/14/chartex" xmlns:mc="http://schemas.openxmlformats.org/markup-compatibility/2006" xmlns:aink="http://schemas.microsoft.com/office/drawing/2016/ink" xmlns:am3d="http://schemas.microsoft.com/office/drawing/2017/model3d" xmlns:o="urn:schemas-microsoft-com:office:office" xmlns:r="http://schemas.openxmlformats.org/officeDocument/2006/relationships" xmlns:m="http://schemas.openxmlformats.org/officeDocument/2006/math" xmlns:v="urn:schemas-microsoft-com:vml" xmlns:wp14="http://schemas.microsoft.com/office/word/2010/wordprocessingDrawing" xmlns:wp="http://schemas.openxmlformats.org/drawingml/2006/wordprocessingDrawing" xmlns:w10="urn:schemas-microsoft-com:office:word" xmlns:w="http://schemas.openxmlformats.org/wordprocessingml/2006/main" xmlns:w14="http://schemas.microsoft.com/office/word/2010/wordml" xmlns:w15="http://schemas.microsoft.com/office/word/2012/wordml" xmlns:w16cex="http://schemas.microsoft.com/office/word/2018/wordml/cex" xmlns:w16cid="http://schemas.microsoft.com/office/word/2016/wordml/cid" xmlns:w16="http://schemas.microsoft.com/office/word/2018/wordml" xmlns:w16sdtdh="http://schemas.microsoft.com/office/word/2020/wordml/sdtdatahash" xmlns:w16se="http://schemas.microsoft.com/office/word/2015/wordml/symex" xmlns:wpg="http://schemas.microsoft.com/office/word/2010/wordprocessingGroup" xmlns:wpi="http://schemas.microsoft.com/office/word/2010/wordprocessingInk" xmlns:wne="http://schemas.microsoft.com/office/word/2006/wordml" xmlns:wps="http://schemas.microsoft.com/office/word/2010/wordprocessingShape" mc:Ignorable="w14 w15 w16se w16cid w16 w16cex w16sdtdh wp14">
+<w:document xmlns:wpc="http://schemas.microsoft.com/office/word/2010/wordprocessingCanvas" xmlns:cx="http://schemas.microsoft.com/office/drawing/2014/chartex" xmlns:cx1="http://schemas.microsoft.com/office/drawing/2015/9/8/chartex" xmlns:cx2="http://schemas.microsoft.com/office/drawing/2015/10/21/chartex" xmlns:cx3="http://schemas.microsoft.com/office/drawing/2016/5/9/chartex" xmlns:cx4="http://schemas.microsoft.com/office/drawing/2016/5/10/chartex" xmlns:cx5="http://schemas.microsoft.com/office/drawing/2016/5/11/chartex" xmlns:cx6="http://schemas.microsoft.com/office/drawing/2016/5/12/chartex" xmlns:cx7="http://schemas.microsoft.com/office/drawing/2016/5/13/chartex" xmlns:cx8="http://schemas.microsoft.com/office/drawing/2016/5/14/chartex" xmlns:mc="http://schemas.openxmlformats.org/markup-compatibility/2006" xmlns:aink="http://schemas.microsoft.com/office/drawing/2016/ink" xmlns:am3d="http://schemas.microsoft.com/office/drawing/2017/model3d" xmlns:o="urn:schemas-microsoft-com:office:office" xmlns:oel="http://schemas.microsoft.com/office/2019/extlst" xmlns:r="http://schemas.openxmlformats.org/officeDocument/2006/relationships" xmlns:m="http://schemas.openxmlformats.org/officeDocument/2006/math" xmlns:v="urn:schemas-microsoft-com:vml" xmlns:wp14="http://schemas.microsoft.com/office/word/2010/wordprocessingDrawing" xmlns:wp="http://schemas.openxmlformats.org/drawingml/2006/wordprocessingDrawing" xmlns:w10="urn:schemas-microsoft-com:office:word" xmlns:w="http://schemas.openxmlformats.org/wordprocessingml/2006/main" xmlns:w14="http://schemas.microsoft.com/office/word/2010/wordml" xmlns:w15="http://schemas.microsoft.com/office/word/2012/wordml" xmlns:w16cex="http://schemas.microsoft.com/office/word/2018/wordml/cex" xmlns:w16cid="http://schemas.microsoft.com/office/word/2016/wordml/cid" xmlns:w16="http://schemas.microsoft.com/office/word/2018/wordml" xmlns:w16du="http://schemas.microsoft.com/office/word/2023/wordml/word16du" xmlns:w16sdtdh="http://schemas.microsoft.com/office/word/2020/wordml/sdtdatahash" xmlns:w16sdtfl="http://schemas.microsoft.com/office/word/2024/wordml/sdtformatlock" xmlns:w16se="http://schemas.microsoft.com/office/word/2015/wordml/symex" xmlns:wpg="http://schemas.microsoft.com/office/word/2010/wordprocessingGroup" xmlns:wpi="http://schemas.microsoft.com/office/word/2010/wordprocessingInk" xmlns:wne="http://schemas.microsoft.com/office/word/2006/wordml" xmlns:wps="http://schemas.microsoft.com/office/word/2010/wordprocessingShape" mc:Ignorable="w14 w15 w16se w16cid w16 w16cex w16sdtdh w16sdtfl w16du wp14">
   <w:body>
     <w:p>
       <w:pPr>
@@ -518,27 +518,7 @@
           <w:szCs w:val="22"/>
           <w:lang w:val="en-GB"/>
         </w:rPr>
-        <w:t xml:space="preserve">, 2017). Nevertheless, several studies have confirmed the positive correlation between effective classroom management and student learning success (Hattie, 2012; </w:t>
-      </w:r>
-      <w:proofErr w:type="spellStart"/>
-      <w:r>
-        <w:rPr>
-          <w:rFonts w:ascii="Times New Roman" w:hAnsi="Times New Roman" w:cs="Times New Roman"/>
-          <w:sz w:val="24"/>
-          <w:szCs w:val="22"/>
-          <w:lang w:val="en-GB"/>
-        </w:rPr>
-        <w:t>Stronge</w:t>
-      </w:r>
-      <w:proofErr w:type="spellEnd"/>
-      <w:r>
-        <w:rPr>
-          <w:rFonts w:ascii="Times New Roman" w:hAnsi="Times New Roman" w:cs="Times New Roman"/>
-          <w:sz w:val="24"/>
-          <w:szCs w:val="22"/>
-          <w:lang w:val="en-GB"/>
-        </w:rPr>
-        <w:t xml:space="preserve">, Ward, &amp; Grant, 2011). </w:t>
+        <w:t xml:space="preserve">, 2017). Nevertheless, several studies have confirmed the positive correlation between effective classroom management and student learning success (Hattie, 2012; Stronge, Ward, &amp; Grant, 2011). </w:t>
       </w:r>
     </w:p>
     <w:p>
@@ -557,47 +537,7 @@
           <w:szCs w:val="22"/>
           <w:lang w:val="en-GB"/>
         </w:rPr>
-        <w:t>Different principles of effective classroom management have been defined by previous research (</w:t>
-      </w:r>
-      <w:proofErr w:type="spellStart"/>
-      <w:r>
-        <w:rPr>
-          <w:rFonts w:ascii="Times New Roman" w:hAnsi="Times New Roman" w:cs="Times New Roman"/>
-          <w:sz w:val="24"/>
-          <w:szCs w:val="22"/>
-          <w:lang w:val="en-GB"/>
-        </w:rPr>
-        <w:t>Evertson</w:t>
-      </w:r>
-      <w:proofErr w:type="spellEnd"/>
-      <w:r>
-        <w:rPr>
-          <w:rFonts w:ascii="Times New Roman" w:hAnsi="Times New Roman" w:cs="Times New Roman"/>
-          <w:sz w:val="24"/>
-          <w:szCs w:val="22"/>
-          <w:lang w:val="en-GB"/>
-        </w:rPr>
-        <w:t xml:space="preserve"> &amp; Harris, 1992), among them: withitness, overlapping, smoothness and momentum, and group alerting. In our study, we aim to focus on teacher´s “withitness”. This means that effective teachers are aware of what is happening in the classroom: They notice and appropriately interpret significant events in the classroom, such as disruptions or hand signals from students. Teachers give students the impression of having everything in view and of being able to deal with several things simultaneously (</w:t>
-      </w:r>
-      <w:proofErr w:type="spellStart"/>
-      <w:r>
-        <w:rPr>
-          <w:rFonts w:ascii="Times New Roman" w:hAnsi="Times New Roman" w:cs="Times New Roman"/>
-          <w:sz w:val="24"/>
-          <w:szCs w:val="22"/>
-          <w:lang w:val="en-GB"/>
-        </w:rPr>
-        <w:t>Nolting</w:t>
-      </w:r>
-      <w:proofErr w:type="spellEnd"/>
-      <w:r>
-        <w:rPr>
-          <w:rFonts w:ascii="Times New Roman" w:hAnsi="Times New Roman" w:cs="Times New Roman"/>
-          <w:sz w:val="24"/>
-          <w:szCs w:val="22"/>
-          <w:lang w:val="en-GB"/>
-        </w:rPr>
-        <w:t>, 2012).</w:t>
+        <w:t>Different principles of effective classroom management have been defined by previous research (Evertson &amp; Harris, 1992), among them: withitness, overlapping, smoothness and momentum, and group alerting. In our study, we aim to focus on teacher´s “withitness”. This means that effective teachers are aware of what is happening in the classroom: They notice and appropriately interpret significant events in the classroom, such as disruptions or hand signals from students. Teachers give students the impression of having everything in view and of being able to deal with several things simultaneously (Nolting, 2012).</w:t>
       </w:r>
     </w:p>
     <w:p>
@@ -616,7 +556,33 @@
           <w:szCs w:val="22"/>
           <w:lang w:val="en-GB"/>
         </w:rPr>
-        <w:t xml:space="preserve">Teachers’ visual attention is a crucial component of their ability to notice and structure important events in the process of teaching (Marcum, 2017). Eye tracking technology has become a reliable means to study teachers’ visual focus of attention (“professional vision”; Dessus, </w:t>
+        <w:t>Teachers’ visual attention is a crucial component of their ability to notice and structure important events in the process of teaching (Marcum, 2017). Eye tracking technology has become a reliable</w:t>
+      </w:r>
+      <w:commentRangeStart w:id="0"/>
+      <w:r>
+        <w:rPr>
+          <w:rFonts w:ascii="Times New Roman" w:hAnsi="Times New Roman" w:cs="Times New Roman"/>
+          <w:sz w:val="24"/>
+          <w:szCs w:val="22"/>
+          <w:lang w:val="en-GB"/>
+        </w:rPr>
+        <w:t xml:space="preserve"> means </w:t>
+      </w:r>
+      <w:commentRangeEnd w:id="0"/>
+      <w:r>
+        <w:rPr>
+          <w:rStyle w:val="Kommentarzeichen"/>
+        </w:rPr>
+        <w:commentReference w:id="0"/>
+      </w:r>
+      <w:r>
+        <w:rPr>
+          <w:rFonts w:ascii="Times New Roman" w:hAnsi="Times New Roman" w:cs="Times New Roman"/>
+          <w:sz w:val="24"/>
+          <w:szCs w:val="22"/>
+          <w:lang w:val="en-GB"/>
+        </w:rPr>
+        <w:t xml:space="preserve">to study teachers’ visual focus of attention (“professional vision”; Dessus, </w:t>
       </w:r>
       <w:proofErr w:type="spellStart"/>
       <w:r>
@@ -636,47 +602,7 @@
           <w:szCs w:val="22"/>
           <w:lang w:val="en-GB"/>
         </w:rPr>
-        <w:t xml:space="preserve">, &amp; </w:t>
-      </w:r>
-      <w:proofErr w:type="spellStart"/>
-      <w:r>
-        <w:rPr>
-          <w:rFonts w:ascii="Times New Roman" w:hAnsi="Times New Roman" w:cs="Times New Roman"/>
-          <w:sz w:val="24"/>
-          <w:szCs w:val="22"/>
-          <w:lang w:val="en-GB"/>
-        </w:rPr>
-        <w:t>Luengo</w:t>
-      </w:r>
-      <w:proofErr w:type="spellEnd"/>
-      <w:r>
-        <w:rPr>
-          <w:rFonts w:ascii="Times New Roman" w:hAnsi="Times New Roman" w:cs="Times New Roman"/>
-          <w:sz w:val="24"/>
-          <w:szCs w:val="22"/>
-          <w:lang w:val="en-GB"/>
-        </w:rPr>
-        <w:t xml:space="preserve">, 2016; Marcum, 2017; van den </w:t>
-      </w:r>
-      <w:proofErr w:type="spellStart"/>
-      <w:r>
-        <w:rPr>
-          <w:rFonts w:ascii="Times New Roman" w:hAnsi="Times New Roman" w:cs="Times New Roman"/>
-          <w:sz w:val="24"/>
-          <w:szCs w:val="22"/>
-          <w:lang w:val="en-GB"/>
-        </w:rPr>
-        <w:t>Bogert</w:t>
-      </w:r>
-      <w:proofErr w:type="spellEnd"/>
-      <w:r>
-        <w:rPr>
-          <w:rFonts w:ascii="Times New Roman" w:hAnsi="Times New Roman" w:cs="Times New Roman"/>
-          <w:sz w:val="24"/>
-          <w:szCs w:val="22"/>
-          <w:lang w:val="en-GB"/>
-        </w:rPr>
-        <w:t>, 2016).</w:t>
+        <w:t>, &amp; Luengo, 2016; Marcum, 2017; van den Bogert, 2016).</w:t>
       </w:r>
     </w:p>
     <w:p>
@@ -1043,6 +969,7 @@
         </w:rPr>
         <w:t xml:space="preserve">. </w:t>
       </w:r>
+      <w:commentRangeStart w:id="1"/>
       <w:r>
         <w:rPr>
           <w:rFonts w:ascii="Times New Roman" w:hAnsi="Times New Roman" w:cs="Times New Roman"/>
@@ -1059,7 +986,22 @@
           <w:sz w:val="24"/>
           <w:szCs w:val="22"/>
         </w:rPr>
-        <w:t xml:space="preserve"> refers to a teacher’s heightened awareness of classroom dynamics, allowing for proactive interventions to prevent disruptions from escalating. </w:t>
+        <w:t xml:space="preserve"> refers to a teacher’s heightened awareness of classroom dynamics, allowing for proactive interventions to prevent disruptions from escalating.</w:t>
+      </w:r>
+      <w:commentRangeEnd w:id="1"/>
+      <w:r>
+        <w:rPr>
+          <w:rStyle w:val="Kommentarzeichen"/>
+        </w:rPr>
+        <w:commentReference w:id="1"/>
+      </w:r>
+      <w:r>
+        <w:rPr>
+          <w:rFonts w:ascii="Times New Roman" w:hAnsi="Times New Roman" w:cs="Times New Roman"/>
+          <w:sz w:val="24"/>
+          <w:szCs w:val="22"/>
+        </w:rPr>
+        <w:t xml:space="preserve"> </w:t>
       </w:r>
       <w:r>
         <w:rPr>
@@ -1352,13 +1294,29 @@
           <w:szCs w:val="22"/>
         </w:rPr>
       </w:pPr>
-      <w:r>
-        <w:rPr>
-          <w:rFonts w:ascii="Times New Roman" w:hAnsi="Times New Roman" w:cs="Times New Roman"/>
-          <w:sz w:val="24"/>
-          <w:szCs w:val="22"/>
-        </w:rPr>
-        <w:t>This ability to anticipate and respond effectively is particularly vital when addressing one of the most persistent challenges in educational settings: classroom disruptions</w:t>
+      <w:commentRangeStart w:id="2"/>
+      <w:r>
+        <w:rPr>
+          <w:rFonts w:ascii="Times New Roman" w:hAnsi="Times New Roman" w:cs="Times New Roman"/>
+          <w:sz w:val="24"/>
+          <w:szCs w:val="22"/>
+        </w:rPr>
+        <w:t>This</w:t>
+      </w:r>
+      <w:commentRangeEnd w:id="2"/>
+      <w:r>
+        <w:rPr>
+          <w:rStyle w:val="Kommentarzeichen"/>
+        </w:rPr>
+        <w:commentReference w:id="2"/>
+      </w:r>
+      <w:r>
+        <w:rPr>
+          <w:rFonts w:ascii="Times New Roman" w:hAnsi="Times New Roman" w:cs="Times New Roman"/>
+          <w:sz w:val="24"/>
+          <w:szCs w:val="22"/>
+        </w:rPr>
+        <w:t xml:space="preserve"> ability to anticipate and respond effectively is particularly vital when addressing one of the most persistent challenges in educational settings: classroom disruptions</w:t>
       </w:r>
       <w:r>
         <w:rPr>
@@ -1639,7 +1597,23 @@
           <w:sz w:val="24"/>
           <w:szCs w:val="22"/>
         </w:rPr>
-        <w:t xml:space="preserve"> refer to motor restlessness or unnecessary physical activity, like drumming on desks, snapping fingers, or clicking pens, which distract both teachers and students. </w:t>
+        <w:t xml:space="preserve"> refer to motor restlessness or unnecessary physical activity, like drumming on desks, snapping fingers, or clicking pens, which distract both teachers and students.</w:t>
+      </w:r>
+      <w:commentRangeStart w:id="3"/>
+      <w:r>
+        <w:rPr>
+          <w:rFonts w:ascii="Times New Roman" w:hAnsi="Times New Roman" w:cs="Times New Roman"/>
+          <w:sz w:val="24"/>
+          <w:szCs w:val="22"/>
+        </w:rPr>
+        <w:t xml:space="preserve"> </w:t>
+      </w:r>
+      <w:commentRangeEnd w:id="3"/>
+      <w:r>
+        <w:rPr>
+          <w:rStyle w:val="Kommentarzeichen"/>
+        </w:rPr>
+        <w:commentReference w:id="3"/>
       </w:r>
       <w:r>
         <w:rPr>
@@ -2285,7 +2259,7 @@
                     <pic:cNvPicPr/>
                   </pic:nvPicPr>
                   <pic:blipFill rotWithShape="1">
-                    <a:blip r:embed="rId8"/>
+                    <a:blip r:embed="rId12"/>
                     <a:srcRect t="5517" b="1039"/>
                     <a:stretch/>
                   </pic:blipFill>
@@ -2738,7 +2712,23 @@
           <w:sz w:val="24"/>
           <w:szCs w:val="22"/>
         </w:rPr>
-        <w:t>The GRI</w:t>
+        <w:t xml:space="preserve">The </w:t>
+      </w:r>
+      <w:commentRangeStart w:id="4"/>
+      <w:r>
+        <w:rPr>
+          <w:rFonts w:ascii="Times New Roman" w:hAnsi="Times New Roman" w:cs="Times New Roman"/>
+          <w:sz w:val="24"/>
+          <w:szCs w:val="22"/>
+        </w:rPr>
+        <w:t>GRI</w:t>
+      </w:r>
+      <w:commentRangeEnd w:id="4"/>
+      <w:r>
+        <w:rPr>
+          <w:rStyle w:val="Kommentarzeichen"/>
+        </w:rPr>
+        <w:commentReference w:id="4"/>
       </w:r>
       <w:r>
         <w:rPr>
@@ -2858,6 +2848,7 @@
         <w:lastRenderedPageBreak/>
         <w:t xml:space="preserve">(inexperienced) teachers who participated in the laboratory-based study </w:t>
       </w:r>
+      <w:commentRangeStart w:id="5"/>
       <w:r>
         <w:rPr>
           <w:rFonts w:ascii="Times New Roman" w:hAnsi="Times New Roman" w:cs="Times New Roman"/>
@@ -2888,7 +2879,24 @@
           <w:sz w:val="24"/>
           <w:szCs w:val="22"/>
         </w:rPr>
-        <w:t>).</w:t>
+        <w:t>)</w:t>
+      </w:r>
+      <w:commentRangeEnd w:id="5"/>
+      <w:r>
+        <w:rPr>
+          <w:rStyle w:val="Kommentarzeichen"/>
+        </w:rPr>
+        <w:commentReference w:id="5"/>
+      </w:r>
+      <w:r>
+        <w:rPr>
+          <w:rFonts w:ascii="Times New Roman" w:hAnsi="Times New Roman" w:cs="Times New Roman"/>
+          <w:i/>
+          <w:iCs/>
+          <w:sz w:val="24"/>
+          <w:szCs w:val="22"/>
+        </w:rPr>
+        <w:t>.</w:t>
       </w:r>
     </w:p>
     <w:p>
@@ -3842,29 +3850,7 @@
           <w:szCs w:val="24"/>
           <w:lang w:eastAsia="de-DE"/>
         </w:rPr>
-        <w:t xml:space="preserve">binocular </w:t>
-      </w:r>
-      <w:proofErr w:type="spellStart"/>
-      <w:r>
-        <w:rPr>
-          <w:rFonts w:ascii="Times New Roman" w:eastAsia="Times New Roman" w:hAnsi="Times New Roman" w:cs="Times New Roman"/>
-          <w:color w:val="000000" w:themeColor="text1"/>
-          <w:sz w:val="24"/>
-          <w:szCs w:val="24"/>
-          <w:lang w:eastAsia="de-DE"/>
-        </w:rPr>
-        <w:t>Tobii</w:t>
-      </w:r>
-      <w:proofErr w:type="spellEnd"/>
-      <w:r>
-        <w:rPr>
-          <w:rFonts w:ascii="Times New Roman" w:eastAsia="Times New Roman" w:hAnsi="Times New Roman" w:cs="Times New Roman"/>
-          <w:color w:val="000000" w:themeColor="text1"/>
-          <w:sz w:val="24"/>
-          <w:szCs w:val="24"/>
-          <w:lang w:eastAsia="de-DE"/>
-        </w:rPr>
-        <w:t xml:space="preserve"> Pro Glasses 2 eye-tracker</w:t>
+        <w:t>binocular Tobii Pro Glasses 2 eye-tracker</w:t>
       </w:r>
       <w:r>
         <w:rPr>
@@ -5040,7 +5026,7 @@
         </w:rPr>
         <w:t xml:space="preserve"> their visual attention during the micro-teaching unit</w:t>
       </w:r>
-      <w:commentRangeStart w:id="0"/>
+      <w:commentRangeStart w:id="6"/>
       <w:r>
         <w:rPr>
           <w:rStyle w:val="Funotenzeichen"/>
@@ -5052,12 +5038,12 @@
         </w:rPr>
         <w:footnoteReference w:id="2"/>
       </w:r>
-      <w:commentRangeEnd w:id="0"/>
+      <w:commentRangeEnd w:id="6"/>
       <w:r>
         <w:rPr>
           <w:rStyle w:val="Kommentarzeichen"/>
         </w:rPr>
-        <w:commentReference w:id="0"/>
+        <w:commentReference w:id="6"/>
       </w:r>
       <w:r>
         <w:rPr>
@@ -6720,27 +6706,15 @@
         </w:rPr>
         <w:t xml:space="preserve"> on </w:t>
       </w:r>
-      <w:proofErr w:type="spellStart"/>
-      <w:r>
-        <w:rPr>
-          <w:rFonts w:ascii="Times New Roman" w:eastAsia="Times New Roman" w:hAnsi="Times New Roman" w:cs="Times New Roman"/>
-          <w:color w:val="000000" w:themeColor="text1"/>
-          <w:sz w:val="24"/>
-          <w:szCs w:val="24"/>
-          <w:lang w:eastAsia="de-DE"/>
-        </w:rPr>
-        <w:t>SoSci</w:t>
-      </w:r>
-      <w:proofErr w:type="spellEnd"/>
-      <w:r>
-        <w:rPr>
-          <w:rFonts w:ascii="Times New Roman" w:eastAsia="Times New Roman" w:hAnsi="Times New Roman" w:cs="Times New Roman"/>
-          <w:color w:val="000000" w:themeColor="text1"/>
-          <w:sz w:val="24"/>
-          <w:szCs w:val="24"/>
-          <w:lang w:eastAsia="de-DE"/>
-        </w:rPr>
-        <w:t xml:space="preserve"> Survey</w:t>
+      <w:r>
+        <w:rPr>
+          <w:rFonts w:ascii="Times New Roman" w:eastAsia="Times New Roman" w:hAnsi="Times New Roman" w:cs="Times New Roman"/>
+          <w:color w:val="000000" w:themeColor="text1"/>
+          <w:sz w:val="24"/>
+          <w:szCs w:val="24"/>
+          <w:lang w:eastAsia="de-DE"/>
+        </w:rPr>
+        <w:t>SoSci Survey</w:t>
       </w:r>
       <w:r>
         <w:rPr>
@@ -9100,7 +9074,7 @@
           <w:lang w:eastAsia="de-DE"/>
         </w:rPr>
       </w:pPr>
-      <w:bookmarkStart w:id="1" w:name="_Hlk189579835"/>
+      <w:bookmarkStart w:id="7" w:name="_Hlk189579835"/>
       <w:r>
         <w:rPr>
           <w:rFonts w:ascii="Times New Roman" w:hAnsi="Times New Roman" w:cs="Times New Roman"/>
@@ -9283,8 +9257,8 @@
                 <w:lang w:val="de-DE" w:eastAsia="de-DE"/>
               </w:rPr>
             </w:pPr>
-            <w:bookmarkStart w:id="2" w:name="_Hlk189575193"/>
-            <w:bookmarkEnd w:id="1"/>
+            <w:bookmarkStart w:id="8" w:name="_Hlk189575193"/>
+            <w:bookmarkEnd w:id="7"/>
             <w:r>
               <w:rPr>
                 <w:rFonts w:ascii="Times New Roman" w:hAnsi="Times New Roman" w:cs="Times New Roman"/>
@@ -10787,7 +10761,7 @@
         </w:tc>
       </w:tr>
     </w:tbl>
-    <w:bookmarkEnd w:id="2"/>
+    <w:bookmarkEnd w:id="8"/>
     <w:p>
       <w:pPr>
         <w:spacing w:before="120"/>
@@ -13863,7 +13837,7 @@
               </w:rPr>
               <w:t xml:space="preserve">), and range (minimum and maximum values), along with McDonald’s Omega (ω) coefficient, which indicates the internal consistency reliability for each measure. </w:t>
             </w:r>
-            <w:commentRangeStart w:id="3"/>
+            <w:commentRangeStart w:id="9"/>
             <w:r>
               <w:rPr>
                 <w:rFonts w:ascii="Times New Roman" w:hAnsi="Times New Roman" w:cs="Times New Roman"/>
@@ -14158,12 +14132,12 @@
               </w:rPr>
               <w:t xml:space="preserve">knowledge of classroom management strategies. </w:t>
             </w:r>
-            <w:commentRangeEnd w:id="3"/>
+            <w:commentRangeEnd w:id="9"/>
             <w:r>
               <w:rPr>
                 <w:rStyle w:val="Kommentarzeichen"/>
               </w:rPr>
-              <w:commentReference w:id="3"/>
+              <w:commentReference w:id="9"/>
             </w:r>
           </w:p>
         </w:tc>
@@ -14237,7 +14211,7 @@
         </w:rPr>
         <w:t xml:space="preserve">). </w:t>
       </w:r>
-      <w:commentRangeStart w:id="4"/>
+      <w:commentRangeStart w:id="10"/>
       <w:r>
         <w:rPr>
           <w:rFonts w:ascii="Times New Roman" w:hAnsi="Times New Roman" w:cs="Times New Roman"/>
@@ -14494,12 +14468,12 @@
         </w:rPr>
         <w:t xml:space="preserve"> </w:t>
       </w:r>
-      <w:commentRangeEnd w:id="4"/>
+      <w:commentRangeEnd w:id="10"/>
       <w:r>
         <w:rPr>
           <w:rStyle w:val="Kommentarzeichen"/>
         </w:rPr>
-        <w:commentReference w:id="4"/>
+        <w:commentReference w:id="10"/>
       </w:r>
       <w:r>
         <w:rPr>
@@ -14636,7 +14610,7 @@
           <w:lang w:eastAsia="de-DE"/>
         </w:rPr>
       </w:pPr>
-      <w:bookmarkStart w:id="5" w:name="_Hlk190096132"/>
+      <w:bookmarkStart w:id="11" w:name="_Hlk190096132"/>
       <w:r>
         <w:rPr>
           <w:rFonts w:ascii="Times New Roman" w:hAnsi="Times New Roman" w:cs="Times New Roman"/>
@@ -14720,7 +14694,7 @@
         <w:t>3</w:t>
       </w:r>
     </w:p>
-    <w:bookmarkEnd w:id="5"/>
+    <w:bookmarkEnd w:id="11"/>
     <w:p>
       <w:pPr>
         <w:ind w:firstLine="0"/>
@@ -19335,31 +19309,7 @@
           <w:shd w:val="clear" w:color="auto" w:fill="auto"/>
           <w:lang w:eastAsia="de-DE"/>
         </w:rPr>
-        <w:t xml:space="preserve">Teachers wore a binocular </w:t>
-      </w:r>
-      <w:proofErr w:type="spellStart"/>
-      <w:r>
-        <w:rPr>
-          <w:rFonts w:ascii="Times New Roman" w:eastAsia="Times New Roman" w:hAnsi="Times New Roman" w:cs="Times New Roman"/>
-          <w:color w:val="000000" w:themeColor="text1"/>
-          <w:sz w:val="24"/>
-          <w:szCs w:val="24"/>
-          <w:shd w:val="clear" w:color="auto" w:fill="auto"/>
-          <w:lang w:eastAsia="de-DE"/>
-        </w:rPr>
-        <w:t>Tobii</w:t>
-      </w:r>
-      <w:proofErr w:type="spellEnd"/>
-      <w:r>
-        <w:rPr>
-          <w:rFonts w:ascii="Times New Roman" w:eastAsia="Times New Roman" w:hAnsi="Times New Roman" w:cs="Times New Roman"/>
-          <w:color w:val="000000" w:themeColor="text1"/>
-          <w:sz w:val="24"/>
-          <w:szCs w:val="24"/>
-          <w:shd w:val="clear" w:color="auto" w:fill="auto"/>
-          <w:lang w:eastAsia="de-DE"/>
-        </w:rPr>
-        <w:t xml:space="preserve"> Pro Glasses 2 eye-tracker during the micro-teaching unit to record eye-tracking data. The system consisted of a wearable head unit and a recording unit. The head unit was a measuring device with different sensors. A high-definition scene camera captured a full HD video of the teacher’s field of vision. An integrated microphone recorded surrounding sounds. Infrared light illuminators supported the eye-tracking sensors which recorded the eye orientation to capture the teacher’s gaze point. The videos were recorded with a sampling rate of 50 Hz in a video resolution of 1920 x 1080 at 25 frames per second. The scene camera had a field of view of 90 degrees in 16:9 format (82 degrees horizontal and 52 degrees vertical) and a frame dimension of 179 x 159 x 57 mm (width x depth x height). The recording unit is a compact computer that manages the head unit. It captures and saves eye-tracking data, audio, and scene camera footage on a removable SD memory card. </w:t>
+        <w:t xml:space="preserve">Teachers wore a binocular Tobii Pro Glasses 2 eye-tracker during the micro-teaching unit to record eye-tracking data. The system consisted of a wearable head unit and a recording unit. The head unit was a measuring device with different sensors. A high-definition scene camera captured a full HD video of the teacher’s field of vision. An integrated microphone recorded surrounding sounds. Infrared light illuminators supported the eye-tracking sensors which recorded the eye orientation to capture the teacher’s gaze point. The videos were recorded with a sampling rate of 50 Hz in a video resolution of 1920 x 1080 at 25 frames per second. The scene camera had a field of view of 90 degrees in 16:9 format (82 degrees horizontal and 52 degrees vertical) and a frame dimension of 179 x 159 x 57 mm (width x depth x height). The recording unit is a compact computer that manages the head unit. It captures and saves eye-tracking data, audio, and scene camera footage on a removable SD memory card. </w:t>
       </w:r>
     </w:p>
     <w:p>
@@ -27306,14 +27256,11 @@
 </file>
 
 <file path=word/comments.xml><?xml version="1.0" encoding="utf-8"?>
-<w:comments xmlns:wpc="http://schemas.microsoft.com/office/word/2010/wordprocessingCanvas" xmlns:cx="http://schemas.microsoft.com/office/drawing/2014/chartex" xmlns:cx1="http://schemas.microsoft.com/office/drawing/2015/9/8/chartex" xmlns:cx2="http://schemas.microsoft.com/office/drawing/2015/10/21/chartex" xmlns:cx3="http://schemas.microsoft.com/office/drawing/2016/5/9/chartex" xmlns:cx4="http://schemas.microsoft.com/office/drawing/2016/5/10/chartex" xmlns:cx5="http://schemas.microsoft.com/office/drawing/2016/5/11/chartex" xmlns:cx6="http://schemas.microsoft.com/office/drawing/2016/5/12/chartex" xmlns:cx7="http://schemas.microsoft.com/office/drawing/2016/5/13/chartex" xmlns:cx8="http://schemas.microsoft.com/office/drawing/2016/5/14/chartex" xmlns:mc="http://schemas.openxmlformats.org/markup-compatibility/2006" xmlns:aink="http://schemas.microsoft.com/office/drawing/2016/ink" xmlns:am3d="http://schemas.microsoft.com/office/drawing/2017/model3d" xmlns:o="urn:schemas-microsoft-com:office:office" xmlns:r="http://schemas.openxmlformats.org/officeDocument/2006/relationships" xmlns:m="http://schemas.openxmlformats.org/officeDocument/2006/math" xmlns:v="urn:schemas-microsoft-com:vml" xmlns:wp14="http://schemas.microsoft.com/office/word/2010/wordprocessingDrawing" xmlns:wp="http://schemas.openxmlformats.org/drawingml/2006/wordprocessingDrawing" xmlns:w10="urn:schemas-microsoft-com:office:word" xmlns:w="http://schemas.openxmlformats.org/wordprocessingml/2006/main" xmlns:w14="http://schemas.microsoft.com/office/word/2010/wordml" xmlns:w15="http://schemas.microsoft.com/office/word/2012/wordml" xmlns:w16cex="http://schemas.microsoft.com/office/word/2018/wordml/cex" xmlns:w16cid="http://schemas.microsoft.com/office/word/2016/wordml/cid" xmlns:w16="http://schemas.microsoft.com/office/word/2018/wordml" xmlns:w16sdtdh="http://schemas.microsoft.com/office/word/2020/wordml/sdtdatahash" xmlns:w16se="http://schemas.microsoft.com/office/word/2015/wordml/symex" xmlns:wpg="http://schemas.microsoft.com/office/word/2010/wordprocessingGroup" xmlns:wpi="http://schemas.microsoft.com/office/word/2010/wordprocessingInk" xmlns:wne="http://schemas.microsoft.com/office/word/2006/wordml" xmlns:wps="http://schemas.microsoft.com/office/word/2010/wordprocessingShape" mc:Ignorable="w14 w15 w16se w16cid w16 w16cex w16sdtdh wp14">
-  <w:comment w:id="0" w:author="Mandy Klatt" w:date="2025-02-14T18:05:00Z" w:initials="MK">
+<w:comments xmlns:wpc="http://schemas.microsoft.com/office/word/2010/wordprocessingCanvas" xmlns:cx="http://schemas.microsoft.com/office/drawing/2014/chartex" xmlns:cx1="http://schemas.microsoft.com/office/drawing/2015/9/8/chartex" xmlns:cx2="http://schemas.microsoft.com/office/drawing/2015/10/21/chartex" xmlns:cx3="http://schemas.microsoft.com/office/drawing/2016/5/9/chartex" xmlns:cx4="http://schemas.microsoft.com/office/drawing/2016/5/10/chartex" xmlns:cx5="http://schemas.microsoft.com/office/drawing/2016/5/11/chartex" xmlns:cx6="http://schemas.microsoft.com/office/drawing/2016/5/12/chartex" xmlns:cx7="http://schemas.microsoft.com/office/drawing/2016/5/13/chartex" xmlns:cx8="http://schemas.microsoft.com/office/drawing/2016/5/14/chartex" xmlns:mc="http://schemas.openxmlformats.org/markup-compatibility/2006" xmlns:aink="http://schemas.microsoft.com/office/drawing/2016/ink" xmlns:am3d="http://schemas.microsoft.com/office/drawing/2017/model3d" xmlns:o="urn:schemas-microsoft-com:office:office" xmlns:oel="http://schemas.microsoft.com/office/2019/extlst" xmlns:r="http://schemas.openxmlformats.org/officeDocument/2006/relationships" xmlns:m="http://schemas.openxmlformats.org/officeDocument/2006/math" xmlns:v="urn:schemas-microsoft-com:vml" xmlns:wp14="http://schemas.microsoft.com/office/word/2010/wordprocessingDrawing" xmlns:wp="http://schemas.openxmlformats.org/drawingml/2006/wordprocessingDrawing" xmlns:w10="urn:schemas-microsoft-com:office:word" xmlns:w="http://schemas.openxmlformats.org/wordprocessingml/2006/main" xmlns:w14="http://schemas.microsoft.com/office/word/2010/wordml" xmlns:w15="http://schemas.microsoft.com/office/word/2012/wordml" xmlns:w16cex="http://schemas.microsoft.com/office/word/2018/wordml/cex" xmlns:w16cid="http://schemas.microsoft.com/office/word/2016/wordml/cid" xmlns:w16="http://schemas.microsoft.com/office/word/2018/wordml" xmlns:w16du="http://schemas.microsoft.com/office/word/2023/wordml/word16du" xmlns:w16sdtdh="http://schemas.microsoft.com/office/word/2020/wordml/sdtdatahash" xmlns:w16sdtfl="http://schemas.microsoft.com/office/word/2024/wordml/sdtformatlock" xmlns:w16se="http://schemas.microsoft.com/office/word/2015/wordml/symex" xmlns:wpg="http://schemas.microsoft.com/office/word/2010/wordprocessingGroup" xmlns:wpi="http://schemas.microsoft.com/office/word/2010/wordprocessingInk" xmlns:wne="http://schemas.microsoft.com/office/word/2006/wordml" xmlns:wps="http://schemas.microsoft.com/office/word/2010/wordprocessingShape" mc:Ignorable="w14 w15 w16se w16cid w16 w16cex w16sdtdh w16sdtfl w16du wp14">
+  <w:comment w:id="0" w:author="Frederik Preuß" w:date="2025-02-26T15:42:00Z" w:initials="FP">
     <w:p>
       <w:pPr>
         <w:pStyle w:val="Kommentartext"/>
-        <w:rPr>
-          <w:lang w:val="de-DE"/>
-        </w:rPr>
       </w:pPr>
       <w:r>
         <w:rPr>
@@ -27322,56 +27269,14 @@
         <w:annotationRef/>
       </w:r>
       <w:r>
-        <w:rPr>
-          <w:lang w:val="de-DE"/>
-        </w:rPr>
-        <w:t>Ich bin mir unsicher, wo</w:t>
-      </w:r>
-      <w:r>
-        <w:rPr>
-          <w:lang w:val="de-DE"/>
-        </w:rPr>
-        <w:t xml:space="preserve"> ich diese Info </w:t>
-      </w:r>
-      <w:r>
-        <w:rPr>
-          <w:lang w:val="de-DE"/>
-        </w:rPr>
-        <w:t>hingehört</w:t>
-      </w:r>
-      <w:r>
-        <w:rPr>
-          <w:lang w:val="de-DE"/>
-        </w:rPr>
-        <w:t xml:space="preserve">… </w:t>
-      </w:r>
-      <w:r>
-        <w:rPr>
-          <w:lang w:val="de-DE"/>
-        </w:rPr>
-        <w:t>Ich empfinde sie eigentlich als zu</w:t>
-      </w:r>
-      <w:r>
-        <w:rPr>
-          <w:lang w:val="de-DE"/>
-        </w:rPr>
-        <w:t xml:space="preserve"> wichtig, als dass sie in einer Fußnote erwähnt wird</w:t>
-      </w:r>
-      <w:r>
-        <w:rPr>
-          <w:lang w:val="de-DE"/>
-        </w:rPr>
-        <w:t>.</w:t>
+        <w:t>Ist das das richtige Wort?</w:t>
       </w:r>
     </w:p>
   </w:comment>
-  <w:comment w:id="3" w:author="Mandy Klatt" w:date="2025-02-18T14:40:00Z" w:initials="MK">
+  <w:comment w:id="1" w:author="Frederik Preuß" w:date="2025-02-26T15:48:00Z" w:initials="FP">
     <w:p>
       <w:pPr>
         <w:pStyle w:val="Kommentartext"/>
-        <w:rPr>
-          <w:lang w:val="de-DE"/>
-        </w:rPr>
       </w:pPr>
       <w:r>
         <w:rPr>
@@ -27380,23 +27285,78 @@
         <w:annotationRef/>
       </w:r>
       <w:r>
-        <w:rPr>
-          <w:lang w:val="de-DE"/>
-        </w:rPr>
-        <w:t>K</w:t>
-      </w:r>
-      <w:r>
-        <w:rPr>
-          <w:lang w:val="de-DE"/>
-        </w:rPr>
-        <w:t>ann das gestrichen werden? Einerseits meint Christin, dass eine Figure/ Table ohne weiteren Kontext verstanden werden muss, aber andererseits doppelt sich hier die Erklärung. Das kann man ja alles bei den Measures nachlesen.</w:t>
+        <w:t>Das wurde weiter oben schonmal gesagt, passt aber an dieser Stelle deutlich besser finde ich. Dementsprechend könnte das oben eigentlich weg</w:t>
       </w:r>
     </w:p>
   </w:comment>
-  <w:comment w:id="4" w:author="Mandy Klatt" w:date="2025-02-18T14:56:00Z" w:initials="MK">
+  <w:comment w:id="2" w:author="Frederik Preuß" w:date="2025-02-26T15:51:00Z" w:initials="FP">
     <w:p>
       <w:pPr>
         <w:pStyle w:val="Kommentartext"/>
+      </w:pPr>
+      <w:r>
+        <w:rPr>
+          <w:rStyle w:val="Kommentarzeichen"/>
+        </w:rPr>
+        <w:annotationRef/>
+      </w:r>
+      <w:r>
+        <w:t>Lieber ‚The‘?</w:t>
+      </w:r>
+    </w:p>
+  </w:comment>
+  <w:comment w:id="3" w:author="Frederik Preuß" w:date="2025-02-26T15:53:00Z" w:initials="FP">
+    <w:p>
+      <w:pPr>
+        <w:pStyle w:val="Kommentartext"/>
+      </w:pPr>
+      <w:r>
+        <w:rPr>
+          <w:rStyle w:val="Kommentarzeichen"/>
+        </w:rPr>
+        <w:annotationRef/>
+      </w:r>
+      <w:r>
+        <w:t>Hier vielleicht noch ein ‚The‘ einfügen?</w:t>
+      </w:r>
+    </w:p>
+  </w:comment>
+  <w:comment w:id="4" w:author="Frederik Preuß" w:date="2025-02-26T16:01:00Z" w:initials="FP">
+    <w:p>
+      <w:pPr>
+        <w:pStyle w:val="Kommentartext"/>
+      </w:pPr>
+      <w:r>
+        <w:rPr>
+          <w:rStyle w:val="Kommentarzeichen"/>
+        </w:rPr>
+        <w:annotationRef/>
+      </w:r>
+      <w:r>
+        <w:t>Was bedeutet das augeschrieben?</w:t>
+      </w:r>
+    </w:p>
+  </w:comment>
+  <w:comment w:id="5" w:author="Frederik Preuß" w:date="2025-02-26T16:02:00Z" w:initials="FP">
+    <w:p>
+      <w:pPr>
+        <w:pStyle w:val="Kommentartext"/>
+      </w:pPr>
+      <w:r>
+        <w:rPr>
+          <w:rStyle w:val="Kommentarzeichen"/>
+        </w:rPr>
+        <w:annotationRef/>
+      </w:r>
+      <w:r>
+        <w:t>Ach das ist deine Studie? Das ist ein richtig cooler Name 😃</w:t>
+      </w:r>
+    </w:p>
+  </w:comment>
+  <w:comment w:id="6" w:author="Mandy Klatt" w:date="2025-02-14T18:05:00Z" w:initials="MK">
+    <w:p>
+      <w:pPr>
+        <w:pStyle w:val="Kommentartext"/>
         <w:rPr>
           <w:lang w:val="de-DE"/>
         </w:rPr>
@@ -27411,6 +27371,92 @@
         <w:rPr>
           <w:lang w:val="de-DE"/>
         </w:rPr>
+        <w:t>Ich bin mir unsicher, wo</w:t>
+      </w:r>
+      <w:r>
+        <w:rPr>
+          <w:lang w:val="de-DE"/>
+        </w:rPr>
+        <w:t xml:space="preserve"> ich diese Info </w:t>
+      </w:r>
+      <w:r>
+        <w:rPr>
+          <w:lang w:val="de-DE"/>
+        </w:rPr>
+        <w:t>hingehört</w:t>
+      </w:r>
+      <w:r>
+        <w:rPr>
+          <w:lang w:val="de-DE"/>
+        </w:rPr>
+        <w:t xml:space="preserve">… </w:t>
+      </w:r>
+      <w:r>
+        <w:rPr>
+          <w:lang w:val="de-DE"/>
+        </w:rPr>
+        <w:t>Ich empfinde sie eigentlich als zu</w:t>
+      </w:r>
+      <w:r>
+        <w:rPr>
+          <w:lang w:val="de-DE"/>
+        </w:rPr>
+        <w:t xml:space="preserve"> wichtig, als dass sie in einer Fußnote erwähnt wird</w:t>
+      </w:r>
+      <w:r>
+        <w:rPr>
+          <w:lang w:val="de-DE"/>
+        </w:rPr>
+        <w:t>.</w:t>
+      </w:r>
+    </w:p>
+  </w:comment>
+  <w:comment w:id="9" w:author="Mandy Klatt" w:date="2025-02-18T14:40:00Z" w:initials="MK">
+    <w:p>
+      <w:pPr>
+        <w:pStyle w:val="Kommentartext"/>
+        <w:rPr>
+          <w:lang w:val="de-DE"/>
+        </w:rPr>
+      </w:pPr>
+      <w:r>
+        <w:rPr>
+          <w:rStyle w:val="Kommentarzeichen"/>
+        </w:rPr>
+        <w:annotationRef/>
+      </w:r>
+      <w:r>
+        <w:rPr>
+          <w:lang w:val="de-DE"/>
+        </w:rPr>
+        <w:t>K</w:t>
+      </w:r>
+      <w:r>
+        <w:rPr>
+          <w:lang w:val="de-DE"/>
+        </w:rPr>
+        <w:t>ann das gestrichen werden? Einerseits meint Christin, dass eine Figure/ Table ohne weiteren Kontext verstanden werden muss, aber andererseits doppelt sich hier die Erklärung. Das kann man ja alles bei den Measures nachlesen.</w:t>
+      </w:r>
+    </w:p>
+  </w:comment>
+  <w:comment w:id="10" w:author="Mandy Klatt" w:date="2025-02-18T14:56:00Z" w:initials="MK">
+    <w:p>
+      <w:pPr>
+        <w:pStyle w:val="Kommentartext"/>
+        <w:rPr>
+          <w:lang w:val="de-DE"/>
+        </w:rPr>
+      </w:pPr>
+      <w:r>
+        <w:rPr>
+          <w:rStyle w:val="Kommentarzeichen"/>
+        </w:rPr>
+        <w:annotationRef/>
+      </w:r>
+      <w:r>
+        <w:rPr>
+          <w:lang w:val="de-DE"/>
+        </w:rPr>
         <w:t>Ist d</w:t>
       </w:r>
       <w:r>
@@ -27419,19 +27465,11 @@
         </w:rPr>
         <w:t xml:space="preserve">as in Ordnung, wenn ich inhaltlicher auf die Ergebnisse eingehe oder sollte ich </w:t>
       </w:r>
-      <w:proofErr w:type="gramStart"/>
       <w:r>
         <w:rPr>
           <w:lang w:val="de-DE"/>
         </w:rPr>
-        <w:t>die Wordings</w:t>
-      </w:r>
-      <w:proofErr w:type="gramEnd"/>
-      <w:r>
-        <w:rPr>
-          <w:lang w:val="de-DE"/>
-        </w:rPr>
-        <w:t xml:space="preserve"> der Measures benutzen (Disruptiveness / Confidence Rating, usw.)</w:t>
+        <w:t>die Wordings der Measures benutzen (Disruptiveness / Confidence Rating, usw.)</w:t>
       </w:r>
     </w:p>
   </w:comment>
@@ -27439,7 +27477,13 @@
 </file>
 
 <file path=word/commentsExtended.xml><?xml version="1.0" encoding="utf-8"?>
-<w15:commentsEx xmlns:wpc="http://schemas.microsoft.com/office/word/2010/wordprocessingCanvas" xmlns:cx="http://schemas.microsoft.com/office/drawing/2014/chartex" xmlns:cx1="http://schemas.microsoft.com/office/drawing/2015/9/8/chartex" xmlns:cx2="http://schemas.microsoft.com/office/drawing/2015/10/21/chartex" xmlns:cx3="http://schemas.microsoft.com/office/drawing/2016/5/9/chartex" xmlns:cx4="http://schemas.microsoft.com/office/drawing/2016/5/10/chartex" xmlns:cx5="http://schemas.microsoft.com/office/drawing/2016/5/11/chartex" xmlns:cx6="http://schemas.microsoft.com/office/drawing/2016/5/12/chartex" xmlns:cx7="http://schemas.microsoft.com/office/drawing/2016/5/13/chartex" xmlns:cx8="http://schemas.microsoft.com/office/drawing/2016/5/14/chartex" xmlns:mc="http://schemas.openxmlformats.org/markup-compatibility/2006" xmlns:aink="http://schemas.microsoft.com/office/drawing/2016/ink" xmlns:am3d="http://schemas.microsoft.com/office/drawing/2017/model3d" xmlns:o="urn:schemas-microsoft-com:office:office" xmlns:r="http://schemas.openxmlformats.org/officeDocument/2006/relationships" xmlns:m="http://schemas.openxmlformats.org/officeDocument/2006/math" xmlns:v="urn:schemas-microsoft-com:vml" xmlns:wp14="http://schemas.microsoft.com/office/word/2010/wordprocessingDrawing" xmlns:wp="http://schemas.openxmlformats.org/drawingml/2006/wordprocessingDrawing" xmlns:w10="urn:schemas-microsoft-com:office:word" xmlns:w="http://schemas.openxmlformats.org/wordprocessingml/2006/main" xmlns:w14="http://schemas.microsoft.com/office/word/2010/wordml" xmlns:w15="http://schemas.microsoft.com/office/word/2012/wordml" xmlns:w16cex="http://schemas.microsoft.com/office/word/2018/wordml/cex" xmlns:w16cid="http://schemas.microsoft.com/office/word/2016/wordml/cid" xmlns:w16="http://schemas.microsoft.com/office/word/2018/wordml" xmlns:w16sdtdh="http://schemas.microsoft.com/office/word/2020/wordml/sdtdatahash" xmlns:w16se="http://schemas.microsoft.com/office/word/2015/wordml/symex" xmlns:wpg="http://schemas.microsoft.com/office/word/2010/wordprocessingGroup" xmlns:wpi="http://schemas.microsoft.com/office/word/2010/wordprocessingInk" xmlns:wne="http://schemas.microsoft.com/office/word/2006/wordml" xmlns:wps="http://schemas.microsoft.com/office/word/2010/wordprocessingShape" mc:Ignorable="w14 w15 w16se w16cid w16 w16cex w16sdtdh wp14">
+<w15:commentsEx xmlns:wpc="http://schemas.microsoft.com/office/word/2010/wordprocessingCanvas" xmlns:cx="http://schemas.microsoft.com/office/drawing/2014/chartex" xmlns:cx1="http://schemas.microsoft.com/office/drawing/2015/9/8/chartex" xmlns:cx2="http://schemas.microsoft.com/office/drawing/2015/10/21/chartex" xmlns:cx3="http://schemas.microsoft.com/office/drawing/2016/5/9/chartex" xmlns:cx4="http://schemas.microsoft.com/office/drawing/2016/5/10/chartex" xmlns:cx5="http://schemas.microsoft.com/office/drawing/2016/5/11/chartex" xmlns:cx6="http://schemas.microsoft.com/office/drawing/2016/5/12/chartex" xmlns:cx7="http://schemas.microsoft.com/office/drawing/2016/5/13/chartex" xmlns:cx8="http://schemas.microsoft.com/office/drawing/2016/5/14/chartex" xmlns:mc="http://schemas.openxmlformats.org/markup-compatibility/2006" xmlns:aink="http://schemas.microsoft.com/office/drawing/2016/ink" xmlns:am3d="http://schemas.microsoft.com/office/drawing/2017/model3d" xmlns:o="urn:schemas-microsoft-com:office:office" xmlns:oel="http://schemas.microsoft.com/office/2019/extlst" xmlns:r="http://schemas.openxmlformats.org/officeDocument/2006/relationships" xmlns:m="http://schemas.openxmlformats.org/officeDocument/2006/math" xmlns:v="urn:schemas-microsoft-com:vml" xmlns:wp14="http://schemas.microsoft.com/office/word/2010/wordprocessingDrawing" xmlns:wp="http://schemas.openxmlformats.org/drawingml/2006/wordprocessingDrawing" xmlns:w10="urn:schemas-microsoft-com:office:word" xmlns:w="http://schemas.openxmlformats.org/wordprocessingml/2006/main" xmlns:w14="http://schemas.microsoft.com/office/word/2010/wordml" xmlns:w15="http://schemas.microsoft.com/office/word/2012/wordml" xmlns:w16cex="http://schemas.microsoft.com/office/word/2018/wordml/cex" xmlns:w16cid="http://schemas.microsoft.com/office/word/2016/wordml/cid" xmlns:w16="http://schemas.microsoft.com/office/word/2018/wordml" xmlns:w16du="http://schemas.microsoft.com/office/word/2023/wordml/word16du" xmlns:w16sdtdh="http://schemas.microsoft.com/office/word/2020/wordml/sdtdatahash" xmlns:w16sdtfl="http://schemas.microsoft.com/office/word/2024/wordml/sdtformatlock" xmlns:w16se="http://schemas.microsoft.com/office/word/2015/wordml/symex" xmlns:wpg="http://schemas.microsoft.com/office/word/2010/wordprocessingGroup" xmlns:wpi="http://schemas.microsoft.com/office/word/2010/wordprocessingInk" xmlns:wne="http://schemas.microsoft.com/office/word/2006/wordml" xmlns:wps="http://schemas.microsoft.com/office/word/2010/wordprocessingShape" mc:Ignorable="w14 w15 w16se w16cid w16 w16cex w16sdtdh w16sdtfl w16du wp14">
+  <w15:commentEx w15:paraId="5FBE6DE0" w15:done="0"/>
+  <w15:commentEx w15:paraId="2513FD2D" w15:done="0"/>
+  <w15:commentEx w15:paraId="68EEAE21" w15:done="0"/>
+  <w15:commentEx w15:paraId="58A136D7" w15:done="0"/>
+  <w15:commentEx w15:paraId="4B430C71" w15:done="0"/>
+  <w15:commentEx w15:paraId="6BA935F2" w15:done="0"/>
   <w15:commentEx w15:paraId="7508995E" w15:done="0"/>
   <w15:commentEx w15:paraId="034C75FF" w15:done="0"/>
   <w15:commentEx w15:paraId="1133A381" w15:done="0"/>
@@ -27447,7 +27491,13 @@
 </file>
 
 <file path=word/commentsExtensible.xml><?xml version="1.0" encoding="utf-8"?>
-<w16cex:commentsExtensible xmlns:wpc="http://schemas.microsoft.com/office/word/2010/wordprocessingCanvas" xmlns:cx="http://schemas.microsoft.com/office/drawing/2014/chartex" xmlns:cx1="http://schemas.microsoft.com/office/drawing/2015/9/8/chartex" xmlns:cx2="http://schemas.microsoft.com/office/drawing/2015/10/21/chartex" xmlns:cx3="http://schemas.microsoft.com/office/drawing/2016/5/9/chartex" xmlns:cx4="http://schemas.microsoft.com/office/drawing/2016/5/10/chartex" xmlns:cx5="http://schemas.microsoft.com/office/drawing/2016/5/11/chartex" xmlns:cx6="http://schemas.microsoft.com/office/drawing/2016/5/12/chartex" xmlns:cx7="http://schemas.microsoft.com/office/drawing/2016/5/13/chartex" xmlns:cx8="http://schemas.microsoft.com/office/drawing/2016/5/14/chartex" xmlns:mc="http://schemas.openxmlformats.org/markup-compatibility/2006" xmlns:aink="http://schemas.microsoft.com/office/drawing/2016/ink" xmlns:am3d="http://schemas.microsoft.com/office/drawing/2017/model3d" xmlns:o="urn:schemas-microsoft-com:office:office" xmlns:r="http://schemas.openxmlformats.org/officeDocument/2006/relationships" xmlns:m="http://schemas.openxmlformats.org/officeDocument/2006/math" xmlns:v="urn:schemas-microsoft-com:vml" xmlns:wp14="http://schemas.microsoft.com/office/word/2010/wordprocessingDrawing" xmlns:wp="http://schemas.openxmlformats.org/drawingml/2006/wordprocessingDrawing" xmlns:w10="urn:schemas-microsoft-com:office:word" xmlns:w="http://schemas.openxmlformats.org/wordprocessingml/2006/main" xmlns:w14="http://schemas.microsoft.com/office/word/2010/wordml" xmlns:w15="http://schemas.microsoft.com/office/word/2012/wordml" xmlns:w16cex="http://schemas.microsoft.com/office/word/2018/wordml/cex" xmlns:w16cid="http://schemas.microsoft.com/office/word/2016/wordml/cid" xmlns:w16="http://schemas.microsoft.com/office/word/2018/wordml" xmlns:w16sdtdh="http://schemas.microsoft.com/office/word/2020/wordml/sdtdatahash" xmlns:w16se="http://schemas.microsoft.com/office/word/2015/wordml/symex" xmlns:wpg="http://schemas.microsoft.com/office/word/2010/wordprocessingGroup" xmlns:wpi="http://schemas.microsoft.com/office/word/2010/wordprocessingInk" xmlns:wne="http://schemas.microsoft.com/office/word/2006/wordml" xmlns:wps="http://schemas.microsoft.com/office/word/2010/wordprocessingShape" mc:Ignorable="w14 w15 w16se w16cid w16 w16cex w16sdtdh wp14">
+<w16cex:commentsExtensible xmlns:wpc="http://schemas.microsoft.com/office/word/2010/wordprocessingCanvas" xmlns:cx="http://schemas.microsoft.com/office/drawing/2014/chartex" xmlns:cx1="http://schemas.microsoft.com/office/drawing/2015/9/8/chartex" xmlns:cx2="http://schemas.microsoft.com/office/drawing/2015/10/21/chartex" xmlns:cx3="http://schemas.microsoft.com/office/drawing/2016/5/9/chartex" xmlns:cx4="http://schemas.microsoft.com/office/drawing/2016/5/10/chartex" xmlns:cx5="http://schemas.microsoft.com/office/drawing/2016/5/11/chartex" xmlns:cx6="http://schemas.microsoft.com/office/drawing/2016/5/12/chartex" xmlns:cx7="http://schemas.microsoft.com/office/drawing/2016/5/13/chartex" xmlns:cx8="http://schemas.microsoft.com/office/drawing/2016/5/14/chartex" xmlns:cr="http://schemas.microsoft.com/office/comments/2020/reactions" xmlns:mc="http://schemas.openxmlformats.org/markup-compatibility/2006" xmlns:aink="http://schemas.microsoft.com/office/drawing/2016/ink" xmlns:am3d="http://schemas.microsoft.com/office/drawing/2017/model3d" xmlns:o="urn:schemas-microsoft-com:office:office" xmlns:oel="http://schemas.microsoft.com/office/2019/extlst" xmlns:r="http://schemas.openxmlformats.org/officeDocument/2006/relationships" xmlns:m="http://schemas.openxmlformats.org/officeDocument/2006/math" xmlns:v="urn:schemas-microsoft-com:vml" xmlns:wp14="http://schemas.microsoft.com/office/word/2010/wordprocessingDrawing" xmlns:wp="http://schemas.openxmlformats.org/drawingml/2006/wordprocessingDrawing" xmlns:w10="urn:schemas-microsoft-com:office:word" xmlns:w="http://schemas.openxmlformats.org/wordprocessingml/2006/main" xmlns:w14="http://schemas.microsoft.com/office/word/2010/wordml" xmlns:w15="http://schemas.microsoft.com/office/word/2012/wordml" xmlns:w16cex="http://schemas.microsoft.com/office/word/2018/wordml/cex" xmlns:w16cid="http://schemas.microsoft.com/office/word/2016/wordml/cid" xmlns:w16="http://schemas.microsoft.com/office/word/2018/wordml" xmlns:w16du="http://schemas.microsoft.com/office/word/2023/wordml/word16du" xmlns:w16sdtdh="http://schemas.microsoft.com/office/word/2020/wordml/sdtdatahash" xmlns:w16sdtfl="http://schemas.microsoft.com/office/word/2024/wordml/sdtformatlock" xmlns:w16se="http://schemas.microsoft.com/office/word/2015/wordml/symex" xmlns:wpg="http://schemas.microsoft.com/office/word/2010/wordprocessingGroup" xmlns:wpi="http://schemas.microsoft.com/office/word/2010/wordprocessingInk" xmlns:wne="http://schemas.microsoft.com/office/word/2006/wordml" xmlns:wps="http://schemas.microsoft.com/office/word/2010/wordprocessingShape" mc:Ignorable="w14 w15 w16se w16cid w16 w16cex w16sdtdh w16sdtfl cr w16du wp14">
+  <w16cex:commentExtensible w16cex:durableId="19FCD813" w16cex:dateUtc="2025-02-26T14:42:00Z"/>
+  <w16cex:commentExtensible w16cex:durableId="194AEC92" w16cex:dateUtc="2025-02-26T14:48:00Z"/>
+  <w16cex:commentExtensible w16cex:durableId="588C47F0" w16cex:dateUtc="2025-02-26T14:51:00Z"/>
+  <w16cex:commentExtensible w16cex:durableId="136FB634" w16cex:dateUtc="2025-02-26T14:53:00Z"/>
+  <w16cex:commentExtensible w16cex:durableId="6EEFE15F" w16cex:dateUtc="2025-02-26T15:01:00Z"/>
+  <w16cex:commentExtensible w16cex:durableId="531392B7" w16cex:dateUtc="2025-02-26T15:02:00Z"/>
   <w16cex:commentExtensible w16cex:durableId="2B5A044D" w16cex:dateUtc="2025-02-14T17:05:00Z"/>
   <w16cex:commentExtensible w16cex:durableId="2B5F1A4F" w16cex:dateUtc="2025-02-18T13:40:00Z"/>
   <w16cex:commentExtensible w16cex:durableId="2B5F1E2D" w16cex:dateUtc="2025-02-18T13:56:00Z"/>
@@ -27455,7 +27505,13 @@
 </file>
 
 <file path=word/commentsIds.xml><?xml version="1.0" encoding="utf-8"?>
-<w16cid:commentsIds xmlns:wpc="http://schemas.microsoft.com/office/word/2010/wordprocessingCanvas" xmlns:cx="http://schemas.microsoft.com/office/drawing/2014/chartex" xmlns:cx1="http://schemas.microsoft.com/office/drawing/2015/9/8/chartex" xmlns:cx2="http://schemas.microsoft.com/office/drawing/2015/10/21/chartex" xmlns:cx3="http://schemas.microsoft.com/office/drawing/2016/5/9/chartex" xmlns:cx4="http://schemas.microsoft.com/office/drawing/2016/5/10/chartex" xmlns:cx5="http://schemas.microsoft.com/office/drawing/2016/5/11/chartex" xmlns:cx6="http://schemas.microsoft.com/office/drawing/2016/5/12/chartex" xmlns:cx7="http://schemas.microsoft.com/office/drawing/2016/5/13/chartex" xmlns:cx8="http://schemas.microsoft.com/office/drawing/2016/5/14/chartex" xmlns:mc="http://schemas.openxmlformats.org/markup-compatibility/2006" xmlns:aink="http://schemas.microsoft.com/office/drawing/2016/ink" xmlns:am3d="http://schemas.microsoft.com/office/drawing/2017/model3d" xmlns:o="urn:schemas-microsoft-com:office:office" xmlns:r="http://schemas.openxmlformats.org/officeDocument/2006/relationships" xmlns:m="http://schemas.openxmlformats.org/officeDocument/2006/math" xmlns:v="urn:schemas-microsoft-com:vml" xmlns:wp14="http://schemas.microsoft.com/office/word/2010/wordprocessingDrawing" xmlns:wp="http://schemas.openxmlformats.org/drawingml/2006/wordprocessingDrawing" xmlns:w10="urn:schemas-microsoft-com:office:word" xmlns:w="http://schemas.openxmlformats.org/wordprocessingml/2006/main" xmlns:w14="http://schemas.microsoft.com/office/word/2010/wordml" xmlns:w15="http://schemas.microsoft.com/office/word/2012/wordml" xmlns:w16cex="http://schemas.microsoft.com/office/word/2018/wordml/cex" xmlns:w16cid="http://schemas.microsoft.com/office/word/2016/wordml/cid" xmlns:w16="http://schemas.microsoft.com/office/word/2018/wordml" xmlns:w16sdtdh="http://schemas.microsoft.com/office/word/2020/wordml/sdtdatahash" xmlns:w16se="http://schemas.microsoft.com/office/word/2015/wordml/symex" xmlns:wpg="http://schemas.microsoft.com/office/word/2010/wordprocessingGroup" xmlns:wpi="http://schemas.microsoft.com/office/word/2010/wordprocessingInk" xmlns:wne="http://schemas.microsoft.com/office/word/2006/wordml" xmlns:wps="http://schemas.microsoft.com/office/word/2010/wordprocessingShape" mc:Ignorable="w14 w15 w16se w16cid w16 w16cex w16sdtdh wp14">
+<w16cid:commentsIds xmlns:wpc="http://schemas.microsoft.com/office/word/2010/wordprocessingCanvas" xmlns:cx="http://schemas.microsoft.com/office/drawing/2014/chartex" xmlns:cx1="http://schemas.microsoft.com/office/drawing/2015/9/8/chartex" xmlns:cx2="http://schemas.microsoft.com/office/drawing/2015/10/21/chartex" xmlns:cx3="http://schemas.microsoft.com/office/drawing/2016/5/9/chartex" xmlns:cx4="http://schemas.microsoft.com/office/drawing/2016/5/10/chartex" xmlns:cx5="http://schemas.microsoft.com/office/drawing/2016/5/11/chartex" xmlns:cx6="http://schemas.microsoft.com/office/drawing/2016/5/12/chartex" xmlns:cx7="http://schemas.microsoft.com/office/drawing/2016/5/13/chartex" xmlns:cx8="http://schemas.microsoft.com/office/drawing/2016/5/14/chartex" xmlns:mc="http://schemas.openxmlformats.org/markup-compatibility/2006" xmlns:aink="http://schemas.microsoft.com/office/drawing/2016/ink" xmlns:am3d="http://schemas.microsoft.com/office/drawing/2017/model3d" xmlns:o="urn:schemas-microsoft-com:office:office" xmlns:oel="http://schemas.microsoft.com/office/2019/extlst" xmlns:r="http://schemas.openxmlformats.org/officeDocument/2006/relationships" xmlns:m="http://schemas.openxmlformats.org/officeDocument/2006/math" xmlns:v="urn:schemas-microsoft-com:vml" xmlns:wp14="http://schemas.microsoft.com/office/word/2010/wordprocessingDrawing" xmlns:wp="http://schemas.openxmlformats.org/drawingml/2006/wordprocessingDrawing" xmlns:w10="urn:schemas-microsoft-com:office:word" xmlns:w="http://schemas.openxmlformats.org/wordprocessingml/2006/main" xmlns:w14="http://schemas.microsoft.com/office/word/2010/wordml" xmlns:w15="http://schemas.microsoft.com/office/word/2012/wordml" xmlns:w16cex="http://schemas.microsoft.com/office/word/2018/wordml/cex" xmlns:w16cid="http://schemas.microsoft.com/office/word/2016/wordml/cid" xmlns:w16="http://schemas.microsoft.com/office/word/2018/wordml" xmlns:w16du="http://schemas.microsoft.com/office/word/2023/wordml/word16du" xmlns:w16sdtdh="http://schemas.microsoft.com/office/word/2020/wordml/sdtdatahash" xmlns:w16sdtfl="http://schemas.microsoft.com/office/word/2024/wordml/sdtformatlock" xmlns:w16se="http://schemas.microsoft.com/office/word/2015/wordml/symex" xmlns:wpg="http://schemas.microsoft.com/office/word/2010/wordprocessingGroup" xmlns:wpi="http://schemas.microsoft.com/office/word/2010/wordprocessingInk" xmlns:wne="http://schemas.microsoft.com/office/word/2006/wordml" xmlns:wps="http://schemas.microsoft.com/office/word/2010/wordprocessingShape" mc:Ignorable="w14 w15 w16se w16cid w16 w16cex w16sdtdh w16sdtfl w16du wp14">
+  <w16cid:commentId w16cid:paraId="5FBE6DE0" w16cid:durableId="19FCD813"/>
+  <w16cid:commentId w16cid:paraId="2513FD2D" w16cid:durableId="194AEC92"/>
+  <w16cid:commentId w16cid:paraId="68EEAE21" w16cid:durableId="588C47F0"/>
+  <w16cid:commentId w16cid:paraId="58A136D7" w16cid:durableId="136FB634"/>
+  <w16cid:commentId w16cid:paraId="4B430C71" w16cid:durableId="6EEFE15F"/>
+  <w16cid:commentId w16cid:paraId="6BA935F2" w16cid:durableId="531392B7"/>
   <w16cid:commentId w16cid:paraId="7508995E" w16cid:durableId="2B5A044D"/>
   <w16cid:commentId w16cid:paraId="034C75FF" w16cid:durableId="2B5F1A4F"/>
   <w16cid:commentId w16cid:paraId="1133A381" w16cid:durableId="2B5F1E2D"/>
@@ -27463,7 +27519,7 @@
 </file>
 
 <file path=word/endnotes.xml><?xml version="1.0" encoding="utf-8"?>
-<w:endnotes xmlns:wpc="http://schemas.microsoft.com/office/word/2010/wordprocessingCanvas" xmlns:cx="http://schemas.microsoft.com/office/drawing/2014/chartex" xmlns:cx1="http://schemas.microsoft.com/office/drawing/2015/9/8/chartex" xmlns:cx2="http://schemas.microsoft.com/office/drawing/2015/10/21/chartex" xmlns:cx3="http://schemas.microsoft.com/office/drawing/2016/5/9/chartex" xmlns:cx4="http://schemas.microsoft.com/office/drawing/2016/5/10/chartex" xmlns:cx5="http://schemas.microsoft.com/office/drawing/2016/5/11/chartex" xmlns:cx6="http://schemas.microsoft.com/office/drawing/2016/5/12/chartex" xmlns:cx7="http://schemas.microsoft.com/office/drawing/2016/5/13/chartex" xmlns:cx8="http://schemas.microsoft.com/office/drawing/2016/5/14/chartex" xmlns:mc="http://schemas.openxmlformats.org/markup-compatibility/2006" xmlns:aink="http://schemas.microsoft.com/office/drawing/2016/ink" xmlns:am3d="http://schemas.microsoft.com/office/drawing/2017/model3d" xmlns:o="urn:schemas-microsoft-com:office:office" xmlns:r="http://schemas.openxmlformats.org/officeDocument/2006/relationships" xmlns:m="http://schemas.openxmlformats.org/officeDocument/2006/math" xmlns:v="urn:schemas-microsoft-com:vml" xmlns:wp14="http://schemas.microsoft.com/office/word/2010/wordprocessingDrawing" xmlns:wp="http://schemas.openxmlformats.org/drawingml/2006/wordprocessingDrawing" xmlns:w10="urn:schemas-microsoft-com:office:word" xmlns:w="http://schemas.openxmlformats.org/wordprocessingml/2006/main" xmlns:w14="http://schemas.microsoft.com/office/word/2010/wordml" xmlns:w15="http://schemas.microsoft.com/office/word/2012/wordml" xmlns:w16cex="http://schemas.microsoft.com/office/word/2018/wordml/cex" xmlns:w16cid="http://schemas.microsoft.com/office/word/2016/wordml/cid" xmlns:w16="http://schemas.microsoft.com/office/word/2018/wordml" xmlns:w16sdtdh="http://schemas.microsoft.com/office/word/2020/wordml/sdtdatahash" xmlns:w16se="http://schemas.microsoft.com/office/word/2015/wordml/symex" xmlns:wpg="http://schemas.microsoft.com/office/word/2010/wordprocessingGroup" xmlns:wpi="http://schemas.microsoft.com/office/word/2010/wordprocessingInk" xmlns:wne="http://schemas.microsoft.com/office/word/2006/wordml" xmlns:wps="http://schemas.microsoft.com/office/word/2010/wordprocessingShape" mc:Ignorable="w14 w15 w16se w16cid w16 w16cex w16sdtdh wp14">
+<w:endnotes xmlns:wpc="http://schemas.microsoft.com/office/word/2010/wordprocessingCanvas" xmlns:cx="http://schemas.microsoft.com/office/drawing/2014/chartex" xmlns:cx1="http://schemas.microsoft.com/office/drawing/2015/9/8/chartex" xmlns:cx2="http://schemas.microsoft.com/office/drawing/2015/10/21/chartex" xmlns:cx3="http://schemas.microsoft.com/office/drawing/2016/5/9/chartex" xmlns:cx4="http://schemas.microsoft.com/office/drawing/2016/5/10/chartex" xmlns:cx5="http://schemas.microsoft.com/office/drawing/2016/5/11/chartex" xmlns:cx6="http://schemas.microsoft.com/office/drawing/2016/5/12/chartex" xmlns:cx7="http://schemas.microsoft.com/office/drawing/2016/5/13/chartex" xmlns:cx8="http://schemas.microsoft.com/office/drawing/2016/5/14/chartex" xmlns:mc="http://schemas.openxmlformats.org/markup-compatibility/2006" xmlns:aink="http://schemas.microsoft.com/office/drawing/2016/ink" xmlns:am3d="http://schemas.microsoft.com/office/drawing/2017/model3d" xmlns:o="urn:schemas-microsoft-com:office:office" xmlns:oel="http://schemas.microsoft.com/office/2019/extlst" xmlns:r="http://schemas.openxmlformats.org/officeDocument/2006/relationships" xmlns:m="http://schemas.openxmlformats.org/officeDocument/2006/math" xmlns:v="urn:schemas-microsoft-com:vml" xmlns:wp14="http://schemas.microsoft.com/office/word/2010/wordprocessingDrawing" xmlns:wp="http://schemas.openxmlformats.org/drawingml/2006/wordprocessingDrawing" xmlns:w10="urn:schemas-microsoft-com:office:word" xmlns:w="http://schemas.openxmlformats.org/wordprocessingml/2006/main" xmlns:w14="http://schemas.microsoft.com/office/word/2010/wordml" xmlns:w15="http://schemas.microsoft.com/office/word/2012/wordml" xmlns:w16cex="http://schemas.microsoft.com/office/word/2018/wordml/cex" xmlns:w16cid="http://schemas.microsoft.com/office/word/2016/wordml/cid" xmlns:w16="http://schemas.microsoft.com/office/word/2018/wordml" xmlns:w16du="http://schemas.microsoft.com/office/word/2023/wordml/word16du" xmlns:w16sdtdh="http://schemas.microsoft.com/office/word/2020/wordml/sdtdatahash" xmlns:w16sdtfl="http://schemas.microsoft.com/office/word/2024/wordml/sdtformatlock" xmlns:w16se="http://schemas.microsoft.com/office/word/2015/wordml/symex" xmlns:wpg="http://schemas.microsoft.com/office/word/2010/wordprocessingGroup" xmlns:wpi="http://schemas.microsoft.com/office/word/2010/wordprocessingInk" xmlns:wne="http://schemas.microsoft.com/office/word/2006/wordml" xmlns:wps="http://schemas.microsoft.com/office/word/2010/wordprocessingShape" mc:Ignorable="w14 w15 w16se w16cid w16 w16cex w16sdtdh w16sdtfl w16du wp14">
   <w:endnote w:type="separator" w:id="-1">
     <w:p>
       <w:r>
@@ -27491,7 +27547,7 @@
 </file>
 
 <file path=word/footer1.xml><?xml version="1.0" encoding="utf-8"?>
-<w:ftr xmlns:wpc="http://schemas.microsoft.com/office/word/2010/wordprocessingCanvas" xmlns:cx="http://schemas.microsoft.com/office/drawing/2014/chartex" xmlns:cx1="http://schemas.microsoft.com/office/drawing/2015/9/8/chartex" xmlns:cx2="http://schemas.microsoft.com/office/drawing/2015/10/21/chartex" xmlns:cx3="http://schemas.microsoft.com/office/drawing/2016/5/9/chartex" xmlns:cx4="http://schemas.microsoft.com/office/drawing/2016/5/10/chartex" xmlns:cx5="http://schemas.microsoft.com/office/drawing/2016/5/11/chartex" xmlns:cx6="http://schemas.microsoft.com/office/drawing/2016/5/12/chartex" xmlns:cx7="http://schemas.microsoft.com/office/drawing/2016/5/13/chartex" xmlns:cx8="http://schemas.microsoft.com/office/drawing/2016/5/14/chartex" xmlns:mc="http://schemas.openxmlformats.org/markup-compatibility/2006" xmlns:aink="http://schemas.microsoft.com/office/drawing/2016/ink" xmlns:am3d="http://schemas.microsoft.com/office/drawing/2017/model3d" xmlns:o="urn:schemas-microsoft-com:office:office" xmlns:r="http://schemas.openxmlformats.org/officeDocument/2006/relationships" xmlns:m="http://schemas.openxmlformats.org/officeDocument/2006/math" xmlns:v="urn:schemas-microsoft-com:vml" xmlns:wp14="http://schemas.microsoft.com/office/word/2010/wordprocessingDrawing" xmlns:wp="http://schemas.openxmlformats.org/drawingml/2006/wordprocessingDrawing" xmlns:w10="urn:schemas-microsoft-com:office:word" xmlns:w="http://schemas.openxmlformats.org/wordprocessingml/2006/main" xmlns:w14="http://schemas.microsoft.com/office/word/2010/wordml" xmlns:w15="http://schemas.microsoft.com/office/word/2012/wordml" xmlns:w16cex="http://schemas.microsoft.com/office/word/2018/wordml/cex" xmlns:w16cid="http://schemas.microsoft.com/office/word/2016/wordml/cid" xmlns:w16="http://schemas.microsoft.com/office/word/2018/wordml" xmlns:w16sdtdh="http://schemas.microsoft.com/office/word/2020/wordml/sdtdatahash" xmlns:w16se="http://schemas.microsoft.com/office/word/2015/wordml/symex" xmlns:wpg="http://schemas.microsoft.com/office/word/2010/wordprocessingGroup" xmlns:wpi="http://schemas.microsoft.com/office/word/2010/wordprocessingInk" xmlns:wne="http://schemas.microsoft.com/office/word/2006/wordml" xmlns:wps="http://schemas.microsoft.com/office/word/2010/wordprocessingShape" mc:Ignorable="w14 w15 w16se w16cid w16 w16cex w16sdtdh wp14">
+<w:ftr xmlns:wpc="http://schemas.microsoft.com/office/word/2010/wordprocessingCanvas" xmlns:cx="http://schemas.microsoft.com/office/drawing/2014/chartex" xmlns:cx1="http://schemas.microsoft.com/office/drawing/2015/9/8/chartex" xmlns:cx2="http://schemas.microsoft.com/office/drawing/2015/10/21/chartex" xmlns:cx3="http://schemas.microsoft.com/office/drawing/2016/5/9/chartex" xmlns:cx4="http://schemas.microsoft.com/office/drawing/2016/5/10/chartex" xmlns:cx5="http://schemas.microsoft.com/office/drawing/2016/5/11/chartex" xmlns:cx6="http://schemas.microsoft.com/office/drawing/2016/5/12/chartex" xmlns:cx7="http://schemas.microsoft.com/office/drawing/2016/5/13/chartex" xmlns:cx8="http://schemas.microsoft.com/office/drawing/2016/5/14/chartex" xmlns:mc="http://schemas.openxmlformats.org/markup-compatibility/2006" xmlns:aink="http://schemas.microsoft.com/office/drawing/2016/ink" xmlns:am3d="http://schemas.microsoft.com/office/drawing/2017/model3d" xmlns:o="urn:schemas-microsoft-com:office:office" xmlns:oel="http://schemas.microsoft.com/office/2019/extlst" xmlns:r="http://schemas.openxmlformats.org/officeDocument/2006/relationships" xmlns:m="http://schemas.openxmlformats.org/officeDocument/2006/math" xmlns:v="urn:schemas-microsoft-com:vml" xmlns:wp14="http://schemas.microsoft.com/office/word/2010/wordprocessingDrawing" xmlns:wp="http://schemas.openxmlformats.org/drawingml/2006/wordprocessingDrawing" xmlns:w10="urn:schemas-microsoft-com:office:word" xmlns:w="http://schemas.openxmlformats.org/wordprocessingml/2006/main" xmlns:w14="http://schemas.microsoft.com/office/word/2010/wordml" xmlns:w15="http://schemas.microsoft.com/office/word/2012/wordml" xmlns:w16cex="http://schemas.microsoft.com/office/word/2018/wordml/cex" xmlns:w16cid="http://schemas.microsoft.com/office/word/2016/wordml/cid" xmlns:w16="http://schemas.microsoft.com/office/word/2018/wordml" xmlns:w16du="http://schemas.microsoft.com/office/word/2023/wordml/word16du" xmlns:w16sdtdh="http://schemas.microsoft.com/office/word/2020/wordml/sdtdatahash" xmlns:w16sdtfl="http://schemas.microsoft.com/office/word/2024/wordml/sdtformatlock" xmlns:w16se="http://schemas.microsoft.com/office/word/2015/wordml/symex" xmlns:wpg="http://schemas.microsoft.com/office/word/2010/wordprocessingGroup" xmlns:wpi="http://schemas.microsoft.com/office/word/2010/wordprocessingInk" xmlns:wne="http://schemas.microsoft.com/office/word/2006/wordml" xmlns:wps="http://schemas.microsoft.com/office/word/2010/wordprocessingShape" mc:Ignorable="w14 w15 w16se w16cid w16 w16cex w16sdtdh w16sdtfl w16du wp14">
   <w:tbl>
     <w:tblPr>
       <w:tblW w:w="0" w:type="auto"/>
@@ -27552,7 +27608,7 @@
 </file>
 
 <file path=word/footnotes.xml><?xml version="1.0" encoding="utf-8"?>
-<w:footnotes xmlns:wpc="http://schemas.microsoft.com/office/word/2010/wordprocessingCanvas" xmlns:cx="http://schemas.microsoft.com/office/drawing/2014/chartex" xmlns:cx1="http://schemas.microsoft.com/office/drawing/2015/9/8/chartex" xmlns:cx2="http://schemas.microsoft.com/office/drawing/2015/10/21/chartex" xmlns:cx3="http://schemas.microsoft.com/office/drawing/2016/5/9/chartex" xmlns:cx4="http://schemas.microsoft.com/office/drawing/2016/5/10/chartex" xmlns:cx5="http://schemas.microsoft.com/office/drawing/2016/5/11/chartex" xmlns:cx6="http://schemas.microsoft.com/office/drawing/2016/5/12/chartex" xmlns:cx7="http://schemas.microsoft.com/office/drawing/2016/5/13/chartex" xmlns:cx8="http://schemas.microsoft.com/office/drawing/2016/5/14/chartex" xmlns:mc="http://schemas.openxmlformats.org/markup-compatibility/2006" xmlns:aink="http://schemas.microsoft.com/office/drawing/2016/ink" xmlns:am3d="http://schemas.microsoft.com/office/drawing/2017/model3d" xmlns:o="urn:schemas-microsoft-com:office:office" xmlns:r="http://schemas.openxmlformats.org/officeDocument/2006/relationships" xmlns:m="http://schemas.openxmlformats.org/officeDocument/2006/math" xmlns:v="urn:schemas-microsoft-com:vml" xmlns:wp14="http://schemas.microsoft.com/office/word/2010/wordprocessingDrawing" xmlns:wp="http://schemas.openxmlformats.org/drawingml/2006/wordprocessingDrawing" xmlns:w10="urn:schemas-microsoft-com:office:word" xmlns:w="http://schemas.openxmlformats.org/wordprocessingml/2006/main" xmlns:w14="http://schemas.microsoft.com/office/word/2010/wordml" xmlns:w15="http://schemas.microsoft.com/office/word/2012/wordml" xmlns:w16cex="http://schemas.microsoft.com/office/word/2018/wordml/cex" xmlns:w16cid="http://schemas.microsoft.com/office/word/2016/wordml/cid" xmlns:w16="http://schemas.microsoft.com/office/word/2018/wordml" xmlns:w16sdtdh="http://schemas.microsoft.com/office/word/2020/wordml/sdtdatahash" xmlns:w16se="http://schemas.microsoft.com/office/word/2015/wordml/symex" xmlns:wpg="http://schemas.microsoft.com/office/word/2010/wordprocessingGroup" xmlns:wpi="http://schemas.microsoft.com/office/word/2010/wordprocessingInk" xmlns:wne="http://schemas.microsoft.com/office/word/2006/wordml" xmlns:wps="http://schemas.microsoft.com/office/word/2010/wordprocessingShape" mc:Ignorable="w14 w15 w16se w16cid w16 w16cex w16sdtdh wp14">
+<w:footnotes xmlns:wpc="http://schemas.microsoft.com/office/word/2010/wordprocessingCanvas" xmlns:cx="http://schemas.microsoft.com/office/drawing/2014/chartex" xmlns:cx1="http://schemas.microsoft.com/office/drawing/2015/9/8/chartex" xmlns:cx2="http://schemas.microsoft.com/office/drawing/2015/10/21/chartex" xmlns:cx3="http://schemas.microsoft.com/office/drawing/2016/5/9/chartex" xmlns:cx4="http://schemas.microsoft.com/office/drawing/2016/5/10/chartex" xmlns:cx5="http://schemas.microsoft.com/office/drawing/2016/5/11/chartex" xmlns:cx6="http://schemas.microsoft.com/office/drawing/2016/5/12/chartex" xmlns:cx7="http://schemas.microsoft.com/office/drawing/2016/5/13/chartex" xmlns:cx8="http://schemas.microsoft.com/office/drawing/2016/5/14/chartex" xmlns:mc="http://schemas.openxmlformats.org/markup-compatibility/2006" xmlns:aink="http://schemas.microsoft.com/office/drawing/2016/ink" xmlns:am3d="http://schemas.microsoft.com/office/drawing/2017/model3d" xmlns:o="urn:schemas-microsoft-com:office:office" xmlns:oel="http://schemas.microsoft.com/office/2019/extlst" xmlns:r="http://schemas.openxmlformats.org/officeDocument/2006/relationships" xmlns:m="http://schemas.openxmlformats.org/officeDocument/2006/math" xmlns:v="urn:schemas-microsoft-com:vml" xmlns:wp14="http://schemas.microsoft.com/office/word/2010/wordprocessingDrawing" xmlns:wp="http://schemas.openxmlformats.org/drawingml/2006/wordprocessingDrawing" xmlns:w10="urn:schemas-microsoft-com:office:word" xmlns:w="http://schemas.openxmlformats.org/wordprocessingml/2006/main" xmlns:w14="http://schemas.microsoft.com/office/word/2010/wordml" xmlns:w15="http://schemas.microsoft.com/office/word/2012/wordml" xmlns:w16cex="http://schemas.microsoft.com/office/word/2018/wordml/cex" xmlns:w16cid="http://schemas.microsoft.com/office/word/2016/wordml/cid" xmlns:w16="http://schemas.microsoft.com/office/word/2018/wordml" xmlns:w16du="http://schemas.microsoft.com/office/word/2023/wordml/word16du" xmlns:w16sdtdh="http://schemas.microsoft.com/office/word/2020/wordml/sdtdatahash" xmlns:w16sdtfl="http://schemas.microsoft.com/office/word/2024/wordml/sdtformatlock" xmlns:w16se="http://schemas.microsoft.com/office/word/2015/wordml/symex" xmlns:wpg="http://schemas.microsoft.com/office/word/2010/wordprocessingGroup" xmlns:wpi="http://schemas.microsoft.com/office/word/2010/wordprocessingInk" xmlns:wne="http://schemas.microsoft.com/office/word/2006/wordml" xmlns:wps="http://schemas.microsoft.com/office/word/2010/wordprocessingShape" mc:Ignorable="w14 w15 w16se w16cid w16 w16cex w16sdtdh w16sdtfl w16du wp14">
   <w:footnote w:type="separator" w:id="-1">
     <w:p>
       <w:r>
@@ -27896,7 +27952,7 @@
 </file>
 
 <file path=word/header1.xml><?xml version="1.0" encoding="utf-8"?>
-<w:hdr xmlns:wpc="http://schemas.microsoft.com/office/word/2010/wordprocessingCanvas" xmlns:cx="http://schemas.microsoft.com/office/drawing/2014/chartex" xmlns:cx1="http://schemas.microsoft.com/office/drawing/2015/9/8/chartex" xmlns:cx2="http://schemas.microsoft.com/office/drawing/2015/10/21/chartex" xmlns:cx3="http://schemas.microsoft.com/office/drawing/2016/5/9/chartex" xmlns:cx4="http://schemas.microsoft.com/office/drawing/2016/5/10/chartex" xmlns:cx5="http://schemas.microsoft.com/office/drawing/2016/5/11/chartex" xmlns:cx6="http://schemas.microsoft.com/office/drawing/2016/5/12/chartex" xmlns:cx7="http://schemas.microsoft.com/office/drawing/2016/5/13/chartex" xmlns:cx8="http://schemas.microsoft.com/office/drawing/2016/5/14/chartex" xmlns:mc="http://schemas.openxmlformats.org/markup-compatibility/2006" xmlns:aink="http://schemas.microsoft.com/office/drawing/2016/ink" xmlns:am3d="http://schemas.microsoft.com/office/drawing/2017/model3d" xmlns:o="urn:schemas-microsoft-com:office:office" xmlns:r="http://schemas.openxmlformats.org/officeDocument/2006/relationships" xmlns:m="http://schemas.openxmlformats.org/officeDocument/2006/math" xmlns:v="urn:schemas-microsoft-com:vml" xmlns:wp14="http://schemas.microsoft.com/office/word/2010/wordprocessingDrawing" xmlns:wp="http://schemas.openxmlformats.org/drawingml/2006/wordprocessingDrawing" xmlns:w10="urn:schemas-microsoft-com:office:word" xmlns:w="http://schemas.openxmlformats.org/wordprocessingml/2006/main" xmlns:w14="http://schemas.microsoft.com/office/word/2010/wordml" xmlns:w15="http://schemas.microsoft.com/office/word/2012/wordml" xmlns:w16cex="http://schemas.microsoft.com/office/word/2018/wordml/cex" xmlns:w16cid="http://schemas.microsoft.com/office/word/2016/wordml/cid" xmlns:w16="http://schemas.microsoft.com/office/word/2018/wordml" xmlns:w16sdtdh="http://schemas.microsoft.com/office/word/2020/wordml/sdtdatahash" xmlns:w16se="http://schemas.microsoft.com/office/word/2015/wordml/symex" xmlns:wpg="http://schemas.microsoft.com/office/word/2010/wordprocessingGroup" xmlns:wpi="http://schemas.microsoft.com/office/word/2010/wordprocessingInk" xmlns:wne="http://schemas.microsoft.com/office/word/2006/wordml" xmlns:wps="http://schemas.microsoft.com/office/word/2010/wordprocessingShape" mc:Ignorable="w14 w15 w16se w16cid w16 w16cex w16sdtdh wp14">
+<w:hdr xmlns:wpc="http://schemas.microsoft.com/office/word/2010/wordprocessingCanvas" xmlns:cx="http://schemas.microsoft.com/office/drawing/2014/chartex" xmlns:cx1="http://schemas.microsoft.com/office/drawing/2015/9/8/chartex" xmlns:cx2="http://schemas.microsoft.com/office/drawing/2015/10/21/chartex" xmlns:cx3="http://schemas.microsoft.com/office/drawing/2016/5/9/chartex" xmlns:cx4="http://schemas.microsoft.com/office/drawing/2016/5/10/chartex" xmlns:cx5="http://schemas.microsoft.com/office/drawing/2016/5/11/chartex" xmlns:cx6="http://schemas.microsoft.com/office/drawing/2016/5/12/chartex" xmlns:cx7="http://schemas.microsoft.com/office/drawing/2016/5/13/chartex" xmlns:cx8="http://schemas.microsoft.com/office/drawing/2016/5/14/chartex" xmlns:mc="http://schemas.openxmlformats.org/markup-compatibility/2006" xmlns:aink="http://schemas.microsoft.com/office/drawing/2016/ink" xmlns:am3d="http://schemas.microsoft.com/office/drawing/2017/model3d" xmlns:o="urn:schemas-microsoft-com:office:office" xmlns:oel="http://schemas.microsoft.com/office/2019/extlst" xmlns:r="http://schemas.openxmlformats.org/officeDocument/2006/relationships" xmlns:m="http://schemas.openxmlformats.org/officeDocument/2006/math" xmlns:v="urn:schemas-microsoft-com:vml" xmlns:wp14="http://schemas.microsoft.com/office/word/2010/wordprocessingDrawing" xmlns:wp="http://schemas.openxmlformats.org/drawingml/2006/wordprocessingDrawing" xmlns:w10="urn:schemas-microsoft-com:office:word" xmlns:w="http://schemas.openxmlformats.org/wordprocessingml/2006/main" xmlns:w14="http://schemas.microsoft.com/office/word/2010/wordml" xmlns:w15="http://schemas.microsoft.com/office/word/2012/wordml" xmlns:w16cex="http://schemas.microsoft.com/office/word/2018/wordml/cex" xmlns:w16cid="http://schemas.microsoft.com/office/word/2016/wordml/cid" xmlns:w16="http://schemas.microsoft.com/office/word/2018/wordml" xmlns:w16du="http://schemas.microsoft.com/office/word/2023/wordml/word16du" xmlns:w16sdtdh="http://schemas.microsoft.com/office/word/2020/wordml/sdtdatahash" xmlns:w16sdtfl="http://schemas.microsoft.com/office/word/2024/wordml/sdtformatlock" xmlns:w16se="http://schemas.microsoft.com/office/word/2015/wordml/symex" xmlns:wpg="http://schemas.microsoft.com/office/word/2010/wordprocessingGroup" xmlns:wpi="http://schemas.microsoft.com/office/word/2010/wordprocessingInk" xmlns:wne="http://schemas.microsoft.com/office/word/2006/wordml" xmlns:wps="http://schemas.microsoft.com/office/word/2010/wordprocessingShape" mc:Ignorable="w14 w15 w16se w16cid w16 w16cex w16sdtdh w16sdtfl w16du wp14">
   <w:sdt>
     <w:sdtPr>
       <w:id w:val="267286383"/>
@@ -27973,7 +28029,7 @@
 </file>
 
 <file path=word/numbering.xml><?xml version="1.0" encoding="utf-8"?>
-<w:numbering xmlns:wpc="http://schemas.microsoft.com/office/word/2010/wordprocessingCanvas" xmlns:cx="http://schemas.microsoft.com/office/drawing/2014/chartex" xmlns:cx1="http://schemas.microsoft.com/office/drawing/2015/9/8/chartex" xmlns:cx2="http://schemas.microsoft.com/office/drawing/2015/10/21/chartex" xmlns:cx3="http://schemas.microsoft.com/office/drawing/2016/5/9/chartex" xmlns:cx4="http://schemas.microsoft.com/office/drawing/2016/5/10/chartex" xmlns:cx5="http://schemas.microsoft.com/office/drawing/2016/5/11/chartex" xmlns:cx6="http://schemas.microsoft.com/office/drawing/2016/5/12/chartex" xmlns:cx7="http://schemas.microsoft.com/office/drawing/2016/5/13/chartex" xmlns:cx8="http://schemas.microsoft.com/office/drawing/2016/5/14/chartex" xmlns:mc="http://schemas.openxmlformats.org/markup-compatibility/2006" xmlns:aink="http://schemas.microsoft.com/office/drawing/2016/ink" xmlns:am3d="http://schemas.microsoft.com/office/drawing/2017/model3d" xmlns:o="urn:schemas-microsoft-com:office:office" xmlns:r="http://schemas.openxmlformats.org/officeDocument/2006/relationships" xmlns:m="http://schemas.openxmlformats.org/officeDocument/2006/math" xmlns:v="urn:schemas-microsoft-com:vml" xmlns:wp14="http://schemas.microsoft.com/office/word/2010/wordprocessingDrawing" xmlns:wp="http://schemas.openxmlformats.org/drawingml/2006/wordprocessingDrawing" xmlns:w10="urn:schemas-microsoft-com:office:word" xmlns:w="http://schemas.openxmlformats.org/wordprocessingml/2006/main" xmlns:w14="http://schemas.microsoft.com/office/word/2010/wordml" xmlns:w15="http://schemas.microsoft.com/office/word/2012/wordml" xmlns:w16cex="http://schemas.microsoft.com/office/word/2018/wordml/cex" xmlns:w16cid="http://schemas.microsoft.com/office/word/2016/wordml/cid" xmlns:w16="http://schemas.microsoft.com/office/word/2018/wordml" xmlns:w16sdtdh="http://schemas.microsoft.com/office/word/2020/wordml/sdtdatahash" xmlns:w16se="http://schemas.microsoft.com/office/word/2015/wordml/symex" xmlns:wpg="http://schemas.microsoft.com/office/word/2010/wordprocessingGroup" xmlns:wpi="http://schemas.microsoft.com/office/word/2010/wordprocessingInk" xmlns:wne="http://schemas.microsoft.com/office/word/2006/wordml" xmlns:wps="http://schemas.microsoft.com/office/word/2010/wordprocessingShape" mc:Ignorable="w14 w15 w16se w16cid w16 w16cex w16sdtdh wp14">
+<w:numbering xmlns:wpc="http://schemas.microsoft.com/office/word/2010/wordprocessingCanvas" xmlns:cx="http://schemas.microsoft.com/office/drawing/2014/chartex" xmlns:cx1="http://schemas.microsoft.com/office/drawing/2015/9/8/chartex" xmlns:cx2="http://schemas.microsoft.com/office/drawing/2015/10/21/chartex" xmlns:cx3="http://schemas.microsoft.com/office/drawing/2016/5/9/chartex" xmlns:cx4="http://schemas.microsoft.com/office/drawing/2016/5/10/chartex" xmlns:cx5="http://schemas.microsoft.com/office/drawing/2016/5/11/chartex" xmlns:cx6="http://schemas.microsoft.com/office/drawing/2016/5/12/chartex" xmlns:cx7="http://schemas.microsoft.com/office/drawing/2016/5/13/chartex" xmlns:cx8="http://schemas.microsoft.com/office/drawing/2016/5/14/chartex" xmlns:mc="http://schemas.openxmlformats.org/markup-compatibility/2006" xmlns:aink="http://schemas.microsoft.com/office/drawing/2016/ink" xmlns:am3d="http://schemas.microsoft.com/office/drawing/2017/model3d" xmlns:o="urn:schemas-microsoft-com:office:office" xmlns:oel="http://schemas.microsoft.com/office/2019/extlst" xmlns:r="http://schemas.openxmlformats.org/officeDocument/2006/relationships" xmlns:m="http://schemas.openxmlformats.org/officeDocument/2006/math" xmlns:v="urn:schemas-microsoft-com:vml" xmlns:wp14="http://schemas.microsoft.com/office/word/2010/wordprocessingDrawing" xmlns:wp="http://schemas.openxmlformats.org/drawingml/2006/wordprocessingDrawing" xmlns:w10="urn:schemas-microsoft-com:office:word" xmlns:w="http://schemas.openxmlformats.org/wordprocessingml/2006/main" xmlns:w14="http://schemas.microsoft.com/office/word/2010/wordml" xmlns:w15="http://schemas.microsoft.com/office/word/2012/wordml" xmlns:w16cex="http://schemas.microsoft.com/office/word/2018/wordml/cex" xmlns:w16cid="http://schemas.microsoft.com/office/word/2016/wordml/cid" xmlns:w16="http://schemas.microsoft.com/office/word/2018/wordml" xmlns:w16du="http://schemas.microsoft.com/office/word/2023/wordml/word16du" xmlns:w16sdtdh="http://schemas.microsoft.com/office/word/2020/wordml/sdtdatahash" xmlns:w16sdtfl="http://schemas.microsoft.com/office/word/2024/wordml/sdtformatlock" xmlns:w16se="http://schemas.microsoft.com/office/word/2015/wordml/symex" xmlns:wpg="http://schemas.microsoft.com/office/word/2010/wordprocessingGroup" xmlns:wpi="http://schemas.microsoft.com/office/word/2010/wordprocessingInk" xmlns:wne="http://schemas.microsoft.com/office/word/2006/wordml" xmlns:wps="http://schemas.microsoft.com/office/word/2010/wordprocessingShape" mc:Ignorable="w14 w15 w16se w16cid w16 w16cex w16sdtdh w16sdtfl w16du wp14">
   <w:abstractNum w:abstractNumId="0" w15:restartNumberingAfterBreak="0">
     <w:nsid w:val="011E7DA5"/>
     <w:multiLevelType w:val="multilevel"/>
@@ -30389,77 +30445,80 @@
       </w:pPr>
     </w:lvl>
   </w:abstractNum>
-  <w:num w:numId="1">
+  <w:num w:numId="1" w16cid:durableId="533924263">
     <w:abstractNumId w:val="14"/>
   </w:num>
-  <w:num w:numId="2">
+  <w:num w:numId="2" w16cid:durableId="1543594897">
     <w:abstractNumId w:val="19"/>
   </w:num>
-  <w:num w:numId="3">
+  <w:num w:numId="3" w16cid:durableId="1924222193">
     <w:abstractNumId w:val="5"/>
   </w:num>
-  <w:num w:numId="4">
+  <w:num w:numId="4" w16cid:durableId="859704877">
     <w:abstractNumId w:val="12"/>
   </w:num>
-  <w:num w:numId="5">
+  <w:num w:numId="5" w16cid:durableId="1098528166">
     <w:abstractNumId w:val="15"/>
   </w:num>
-  <w:num w:numId="6">
+  <w:num w:numId="6" w16cid:durableId="381827082">
     <w:abstractNumId w:val="4"/>
   </w:num>
-  <w:num w:numId="7">
+  <w:num w:numId="7" w16cid:durableId="704138970">
     <w:abstractNumId w:val="0"/>
   </w:num>
-  <w:num w:numId="8">
+  <w:num w:numId="8" w16cid:durableId="476917148">
     <w:abstractNumId w:val="1"/>
   </w:num>
-  <w:num w:numId="9">
+  <w:num w:numId="9" w16cid:durableId="180903126">
     <w:abstractNumId w:val="11"/>
   </w:num>
-  <w:num w:numId="10">
+  <w:num w:numId="10" w16cid:durableId="915749350">
     <w:abstractNumId w:val="16"/>
   </w:num>
-  <w:num w:numId="11">
+  <w:num w:numId="11" w16cid:durableId="2125341564">
     <w:abstractNumId w:val="7"/>
   </w:num>
-  <w:num w:numId="12">
+  <w:num w:numId="12" w16cid:durableId="364599662">
     <w:abstractNumId w:val="10"/>
   </w:num>
-  <w:num w:numId="13">
+  <w:num w:numId="13" w16cid:durableId="602223204">
     <w:abstractNumId w:val="8"/>
   </w:num>
-  <w:num w:numId="14">
+  <w:num w:numId="14" w16cid:durableId="1035423699">
     <w:abstractNumId w:val="9"/>
   </w:num>
-  <w:num w:numId="15">
+  <w:num w:numId="15" w16cid:durableId="1351183451">
     <w:abstractNumId w:val="21"/>
   </w:num>
-  <w:num w:numId="16">
+  <w:num w:numId="16" w16cid:durableId="10962532">
     <w:abstractNumId w:val="18"/>
   </w:num>
-  <w:num w:numId="17">
+  <w:num w:numId="17" w16cid:durableId="2067297769">
     <w:abstractNumId w:val="6"/>
   </w:num>
-  <w:num w:numId="18">
+  <w:num w:numId="18" w16cid:durableId="1507550358">
     <w:abstractNumId w:val="2"/>
   </w:num>
-  <w:num w:numId="19">
+  <w:num w:numId="19" w16cid:durableId="227613809">
     <w:abstractNumId w:val="3"/>
   </w:num>
-  <w:num w:numId="20">
+  <w:num w:numId="20" w16cid:durableId="501508377">
     <w:abstractNumId w:val="20"/>
   </w:num>
-  <w:num w:numId="21">
+  <w:num w:numId="21" w16cid:durableId="328873306">
     <w:abstractNumId w:val="13"/>
   </w:num>
-  <w:num w:numId="22">
+  <w:num w:numId="22" w16cid:durableId="680623660">
     <w:abstractNumId w:val="17"/>
   </w:num>
 </w:numbering>
 </file>
 
 <file path=word/people.xml><?xml version="1.0" encoding="utf-8"?>
-<w15:people xmlns:wpc="http://schemas.microsoft.com/office/word/2010/wordprocessingCanvas" xmlns:cx="http://schemas.microsoft.com/office/drawing/2014/chartex" xmlns:cx1="http://schemas.microsoft.com/office/drawing/2015/9/8/chartex" xmlns:cx2="http://schemas.microsoft.com/office/drawing/2015/10/21/chartex" xmlns:cx3="http://schemas.microsoft.com/office/drawing/2016/5/9/chartex" xmlns:cx4="http://schemas.microsoft.com/office/drawing/2016/5/10/chartex" xmlns:cx5="http://schemas.microsoft.com/office/drawing/2016/5/11/chartex" xmlns:cx6="http://schemas.microsoft.com/office/drawing/2016/5/12/chartex" xmlns:cx7="http://schemas.microsoft.com/office/drawing/2016/5/13/chartex" xmlns:cx8="http://schemas.microsoft.com/office/drawing/2016/5/14/chartex" xmlns:mc="http://schemas.openxmlformats.org/markup-compatibility/2006" xmlns:aink="http://schemas.microsoft.com/office/drawing/2016/ink" xmlns:am3d="http://schemas.microsoft.com/office/drawing/2017/model3d" xmlns:o="urn:schemas-microsoft-com:office:office" xmlns:r="http://schemas.openxmlformats.org/officeDocument/2006/relationships" xmlns:m="http://schemas.openxmlformats.org/officeDocument/2006/math" xmlns:v="urn:schemas-microsoft-com:vml" xmlns:wp14="http://schemas.microsoft.com/office/word/2010/wordprocessingDrawing" xmlns:wp="http://schemas.openxmlformats.org/drawingml/2006/wordprocessingDrawing" xmlns:w10="urn:schemas-microsoft-com:office:word" xmlns:w="http://schemas.openxmlformats.org/wordprocessingml/2006/main" xmlns:w14="http://schemas.microsoft.com/office/word/2010/wordml" xmlns:w15="http://schemas.microsoft.com/office/word/2012/wordml" xmlns:w16cex="http://schemas.microsoft.com/office/word/2018/wordml/cex" xmlns:w16cid="http://schemas.microsoft.com/office/word/2016/wordml/cid" xmlns:w16="http://schemas.microsoft.com/office/word/2018/wordml" xmlns:w16sdtdh="http://schemas.microsoft.com/office/word/2020/wordml/sdtdatahash" xmlns:w16se="http://schemas.microsoft.com/office/word/2015/wordml/symex" xmlns:wpg="http://schemas.microsoft.com/office/word/2010/wordprocessingGroup" xmlns:wpi="http://schemas.microsoft.com/office/word/2010/wordprocessingInk" xmlns:wne="http://schemas.microsoft.com/office/word/2006/wordml" xmlns:wps="http://schemas.microsoft.com/office/word/2010/wordprocessingShape" mc:Ignorable="w14 w15 w16se w16cid w16 w16cex w16sdtdh wp14">
+<w15:people xmlns:wpc="http://schemas.microsoft.com/office/word/2010/wordprocessingCanvas" xmlns:cx="http://schemas.microsoft.com/office/drawing/2014/chartex" xmlns:cx1="http://schemas.microsoft.com/office/drawing/2015/9/8/chartex" xmlns:cx2="http://schemas.microsoft.com/office/drawing/2015/10/21/chartex" xmlns:cx3="http://schemas.microsoft.com/office/drawing/2016/5/9/chartex" xmlns:cx4="http://schemas.microsoft.com/office/drawing/2016/5/10/chartex" xmlns:cx5="http://schemas.microsoft.com/office/drawing/2016/5/11/chartex" xmlns:cx6="http://schemas.microsoft.com/office/drawing/2016/5/12/chartex" xmlns:cx7="http://schemas.microsoft.com/office/drawing/2016/5/13/chartex" xmlns:cx8="http://schemas.microsoft.com/office/drawing/2016/5/14/chartex" xmlns:mc="http://schemas.openxmlformats.org/markup-compatibility/2006" xmlns:aink="http://schemas.microsoft.com/office/drawing/2016/ink" xmlns:am3d="http://schemas.microsoft.com/office/drawing/2017/model3d" xmlns:o="urn:schemas-microsoft-com:office:office" xmlns:oel="http://schemas.microsoft.com/office/2019/extlst" xmlns:r="http://schemas.openxmlformats.org/officeDocument/2006/relationships" xmlns:m="http://schemas.openxmlformats.org/officeDocument/2006/math" xmlns:v="urn:schemas-microsoft-com:vml" xmlns:wp14="http://schemas.microsoft.com/office/word/2010/wordprocessingDrawing" xmlns:wp="http://schemas.openxmlformats.org/drawingml/2006/wordprocessingDrawing" xmlns:w10="urn:schemas-microsoft-com:office:word" xmlns:w="http://schemas.openxmlformats.org/wordprocessingml/2006/main" xmlns:w14="http://schemas.microsoft.com/office/word/2010/wordml" xmlns:w15="http://schemas.microsoft.com/office/word/2012/wordml" xmlns:w16cex="http://schemas.microsoft.com/office/word/2018/wordml/cex" xmlns:w16cid="http://schemas.microsoft.com/office/word/2016/wordml/cid" xmlns:w16="http://schemas.microsoft.com/office/word/2018/wordml" xmlns:w16du="http://schemas.microsoft.com/office/word/2023/wordml/word16du" xmlns:w16sdtdh="http://schemas.microsoft.com/office/word/2020/wordml/sdtdatahash" xmlns:w16sdtfl="http://schemas.microsoft.com/office/word/2024/wordml/sdtformatlock" xmlns:w16se="http://schemas.microsoft.com/office/word/2015/wordml/symex" xmlns:wpg="http://schemas.microsoft.com/office/word/2010/wordprocessingGroup" xmlns:wpi="http://schemas.microsoft.com/office/word/2010/wordprocessingInk" xmlns:wne="http://schemas.microsoft.com/office/word/2006/wordml" xmlns:wps="http://schemas.microsoft.com/office/word/2010/wordprocessingShape" mc:Ignorable="w14 w15 w16se w16cid w16 w16cex w16sdtdh w16sdtfl w16du wp14">
+  <w15:person w15:author="Frederik Preuß">
+    <w15:presenceInfo w15:providerId="Windows Live" w15:userId="57c04fb773962f0a"/>
+  </w15:person>
   <w15:person w15:author="Mandy Klatt">
     <w15:presenceInfo w15:providerId="Windows Live" w15:userId="505858402c07da9d"/>
   </w15:person>
@@ -30467,7 +30526,7 @@
 </file>
 
 <file path=word/styles.xml><?xml version="1.0" encoding="utf-8"?>
-<w:styles xmlns:mc="http://schemas.openxmlformats.org/markup-compatibility/2006" xmlns:r="http://schemas.openxmlformats.org/officeDocument/2006/relationships" xmlns:w="http://schemas.openxmlformats.org/wordprocessingml/2006/main" xmlns:w14="http://schemas.microsoft.com/office/word/2010/wordml" xmlns:w15="http://schemas.microsoft.com/office/word/2012/wordml" xmlns:w16cex="http://schemas.microsoft.com/office/word/2018/wordml/cex" xmlns:w16cid="http://schemas.microsoft.com/office/word/2016/wordml/cid" xmlns:w16="http://schemas.microsoft.com/office/word/2018/wordml" xmlns:w16sdtdh="http://schemas.microsoft.com/office/word/2020/wordml/sdtdatahash" xmlns:w16se="http://schemas.microsoft.com/office/word/2015/wordml/symex" mc:Ignorable="w14 w15 w16se w16cid w16 w16cex w16sdtdh">
+<w:styles xmlns:mc="http://schemas.openxmlformats.org/markup-compatibility/2006" xmlns:r="http://schemas.openxmlformats.org/officeDocument/2006/relationships" xmlns:w="http://schemas.openxmlformats.org/wordprocessingml/2006/main" xmlns:w14="http://schemas.microsoft.com/office/word/2010/wordml" xmlns:w15="http://schemas.microsoft.com/office/word/2012/wordml" xmlns:w16cex="http://schemas.microsoft.com/office/word/2018/wordml/cex" xmlns:w16cid="http://schemas.microsoft.com/office/word/2016/wordml/cid" xmlns:w16="http://schemas.microsoft.com/office/word/2018/wordml" xmlns:w16du="http://schemas.microsoft.com/office/word/2023/wordml/word16du" xmlns:w16sdtdh="http://schemas.microsoft.com/office/word/2020/wordml/sdtdatahash" xmlns:w16sdtfl="http://schemas.microsoft.com/office/word/2024/wordml/sdtformatlock" xmlns:w16se="http://schemas.microsoft.com/office/word/2015/wordml/symex" mc:Ignorable="w14 w15 w16se w16cid w16 w16cex w16sdtdh w16sdtfl w16du">
   <w:docDefaults>
     <w:rPrDefault>
       <w:rPr>
@@ -30989,6 +31048,7 @@
   <w:style w:type="character" w:default="1" w:styleId="Absatz-Standardschriftart">
     <w:name w:val="Default Paragraph Font"/>
     <w:uiPriority w:val="1"/>
+    <w:semiHidden/>
     <w:unhideWhenUsed/>
   </w:style>
   <w:style w:type="table" w:default="1" w:styleId="NormaleTabelle">
@@ -31151,7 +31211,6 @@
     <w:name w:val="annotation text"/>
     <w:basedOn w:val="Standard"/>
     <w:link w:val="KommentartextZchn"/>
-    <w:semiHidden/>
     <w:unhideWhenUsed/>
     <w:rsid w:val="006274E0"/>
     <w:pPr>
@@ -31170,7 +31229,6 @@
     <w:name w:val="Kommentartext Zchn"/>
     <w:basedOn w:val="Absatz-Standardschriftart"/>
     <w:link w:val="Kommentartext"/>
-    <w:semiHidden/>
     <w:rsid w:val="006274E0"/>
     <w:rPr>
       <w:rFonts w:ascii="Arial" w:hAnsi="Arial" w:cs="Arial"/>

</xml_diff>